<commit_message>
feat: LR2 report, fix: LR1 report, docs: readme
</commit_message>
<xml_diff>
--- a/LR1/Отчёт.docx
+++ b/LR1/Отчёт.docx
@@ -1577,6 +1577,8 @@
         </w:rPr>
       </w:pPr>
     </w:p>
+    <w:bookmarkStart w:id="0" w:name="_Toc121231666"/>
+    <w:bookmarkStart w:id="1" w:name="_Toc121231982"/>
     <w:p>
       <w:pPr>
         <w:jc w:val="center"/>
@@ -1590,8 +1592,6 @@
           <w:lang w:val="ru-BY"/>
         </w:rPr>
       </w:pPr>
-      <w:bookmarkStart w:id="0" w:name="_Toc121231666"/>
-      <w:bookmarkStart w:id="1" w:name="_Toc121231982"/>
       <w:r>
         <w:rPr>
           <w:noProof/>
@@ -2231,21 +2231,7 @@
         <w:rPr>
           <w:lang w:val="ru-BY"/>
         </w:rPr>
-        <w:t>Сервис должен иметь следующие характеристики для компании-</w:t>
-      </w:r>
-      <w:proofErr w:type="spellStart"/>
-      <w:r>
-        <w:rPr>
-          <w:lang w:val="ru-BY"/>
-        </w:rPr>
-        <w:t>тенанта</w:t>
-      </w:r>
-      <w:proofErr w:type="spellEnd"/>
-      <w:r>
-        <w:rPr>
-          <w:lang w:val="ru-BY"/>
-        </w:rPr>
-        <w:t>:</w:t>
+        <w:t>Сервис должен иметь следующие характеристики для компании-тенанта:</w:t>
       </w:r>
     </w:p>
     <w:p>
@@ -2348,21 +2334,7 @@
           <w:lang w:val="ru-BY"/>
         </w:rPr>
         <w:lastRenderedPageBreak/>
-        <w:t xml:space="preserve">– визуально наблюдать </w:t>
-      </w:r>
-      <w:proofErr w:type="spellStart"/>
-      <w:r>
-        <w:rPr>
-          <w:lang w:val="ru-BY"/>
-        </w:rPr>
-        <w:t>отрендеренную</w:t>
-      </w:r>
-      <w:proofErr w:type="spellEnd"/>
-      <w:r>
-        <w:rPr>
-          <w:lang w:val="ru-BY"/>
-        </w:rPr>
-        <w:t xml:space="preserve"> сцену с запланированной конфигурацией;</w:t>
+        <w:t>– визуально наблюдать отрендеренную сцену с запланированной конфигурацией;</w:t>
       </w:r>
     </w:p>
     <w:p>
@@ -2459,71 +2431,21 @@
         <w:rPr>
           <w:lang w:val="ru-BY"/>
         </w:rPr>
-        <w:t xml:space="preserve"> </w:t>
-      </w:r>
-      <w:proofErr w:type="spellStart"/>
-      <w:r>
-        <w:rPr>
-          <w:lang w:val="ru-BY"/>
-        </w:rPr>
-        <w:t>Roomle</w:t>
+        <w:t xml:space="preserve"> Roomle</w:t>
       </w:r>
       <w:bookmarkEnd w:id="6"/>
-      <w:proofErr w:type="spellEnd"/>
-    </w:p>
-    <w:p>
-      <w:pPr>
-        <w:rPr>
-          <w:lang w:val="ru-BY"/>
-        </w:rPr>
-      </w:pPr>
-      <w:r>
-        <w:rPr>
-          <w:lang w:val="ru-BY"/>
-        </w:rPr>
-        <w:t xml:space="preserve">Интуитивно понятное решение, которое позволяет легко проектировать помещения, доступно на всех устройствах. Теперь оно также позволяет вашим отделам продаж B2B и клиентам воплощать свои идеи в 2D- и 3D-макеты помещений. Кроме того, можно заказывать и демонстрировать целые наборы продуктов в фотореалистичном качестве и с высокой скоростью. </w:t>
-      </w:r>
-      <w:proofErr w:type="spellStart"/>
-      <w:r>
-        <w:rPr>
-          <w:lang w:val="ru-BY"/>
-        </w:rPr>
-        <w:t>Roomle</w:t>
-      </w:r>
-      <w:proofErr w:type="spellEnd"/>
-      <w:r>
-        <w:rPr>
-          <w:lang w:val="ru-BY"/>
-        </w:rPr>
-        <w:t xml:space="preserve"> </w:t>
-      </w:r>
-      <w:proofErr w:type="spellStart"/>
-      <w:r>
-        <w:rPr>
-          <w:lang w:val="ru-BY"/>
-        </w:rPr>
-        <w:t>Room</w:t>
-      </w:r>
-      <w:proofErr w:type="spellEnd"/>
-      <w:r>
-        <w:rPr>
-          <w:lang w:val="ru-BY"/>
-        </w:rPr>
-        <w:t xml:space="preserve"> </w:t>
-      </w:r>
-      <w:proofErr w:type="spellStart"/>
-      <w:r>
-        <w:rPr>
-          <w:lang w:val="ru-BY"/>
-        </w:rPr>
-        <w:t>Designer</w:t>
-      </w:r>
-      <w:proofErr w:type="spellEnd"/>
-      <w:r>
-        <w:rPr>
-          <w:lang w:val="ru-BY"/>
-        </w:rPr>
-        <w:t xml:space="preserve"> </w:t>
+    </w:p>
+    <w:p>
+      <w:pPr>
+        <w:rPr>
+          <w:lang w:val="ru-BY"/>
+        </w:rPr>
+      </w:pPr>
+      <w:r>
+        <w:rPr>
+          <w:lang w:val="ru-BY"/>
+        </w:rPr>
+        <w:t xml:space="preserve">Интуитивно понятное решение, которое позволяет легко проектировать помещения, доступно на всех устройствах. Теперь оно также позволяет вашим отделам продаж B2B и клиентам воплощать свои идеи в 2D- и 3D-макеты помещений. Кроме того, можно заказывать и демонстрировать целые наборы продуктов в фотореалистичном качестве и с высокой скоростью. Roomle Room Designer </w:t>
       </w:r>
       <w:r>
         <w:rPr>
@@ -2628,14 +2550,7 @@
         <w:rPr>
           <w:lang w:val="ru-BY"/>
         </w:rPr>
-        <w:t xml:space="preserve">Рисунок 1 – </w:t>
-      </w:r>
-      <w:proofErr w:type="spellStart"/>
-      <w:r>
-        <w:rPr>
-          <w:lang w:val="ru-BY"/>
-        </w:rPr>
-        <w:t>Room</w:t>
+        <w:t>Рисунок 1 – Room</w:t>
       </w:r>
       <w:r>
         <w:rPr>
@@ -2647,14 +2562,7 @@
         <w:rPr>
           <w:lang w:val="ru-BY"/>
         </w:rPr>
-        <w:t>e</w:t>
-      </w:r>
-      <w:proofErr w:type="spellEnd"/>
-      <w:r>
-        <w:rPr>
-          <w:lang w:val="ru-BY"/>
-        </w:rPr>
-        <w:t>: режим рисования комнаты</w:t>
+        <w:t>e: режим рисования комнаты</w:t>
       </w:r>
       <w:r>
         <w:rPr>
@@ -2749,21 +2657,7 @@
         <w:rPr>
           <w:lang w:val="ru-BY"/>
         </w:rPr>
-        <w:t xml:space="preserve">Рисунок 2 – </w:t>
-      </w:r>
-      <w:proofErr w:type="spellStart"/>
-      <w:r>
-        <w:rPr>
-          <w:lang w:val="ru-BY"/>
-        </w:rPr>
-        <w:t>Roomle</w:t>
-      </w:r>
-      <w:proofErr w:type="spellEnd"/>
-      <w:r>
-        <w:rPr>
-          <w:lang w:val="ru-BY"/>
-        </w:rPr>
-        <w:t xml:space="preserve">: режим отображения </w:t>
+        <w:t xml:space="preserve">Рисунок 2 – Roomle: режим отображения </w:t>
       </w:r>
       <w:r>
         <w:rPr>
@@ -2813,32 +2707,22 @@
         <w:rPr>
           <w:lang w:val="ru-BY"/>
         </w:rPr>
-        <w:t xml:space="preserve">1.2 </w:t>
-      </w:r>
-      <w:proofErr w:type="spellStart"/>
+        <w:t>1.2 RoomToDo</w:t>
+      </w:r>
+      <w:bookmarkEnd w:id="7"/>
+    </w:p>
+    <w:p>
+      <w:pPr>
+        <w:rPr>
+          <w:lang w:val="ru-BY"/>
+        </w:rPr>
+      </w:pPr>
       <w:r>
         <w:rPr>
           <w:lang w:val="ru-BY"/>
         </w:rPr>
         <w:t>RoomToDo</w:t>
       </w:r>
-      <w:bookmarkEnd w:id="7"/>
-      <w:proofErr w:type="spellEnd"/>
-    </w:p>
-    <w:p>
-      <w:pPr>
-        <w:rPr>
-          <w:lang w:val="ru-BY"/>
-        </w:rPr>
-      </w:pPr>
-      <w:proofErr w:type="spellStart"/>
-      <w:r>
-        <w:rPr>
-          <w:lang w:val="ru-BY"/>
-        </w:rPr>
-        <w:t>RoomToDo</w:t>
-      </w:r>
-      <w:proofErr w:type="spellEnd"/>
       <w:r>
         <w:rPr>
           <w:lang w:val="ru-BY"/>
@@ -2867,21 +2751,7 @@
         <w:rPr>
           <w:lang w:val="ru-BY"/>
         </w:rPr>
-        <w:t xml:space="preserve">ланировать, проектировать и украшать свою квартиру, дом, офис и многое другое. </w:t>
-      </w:r>
-      <w:proofErr w:type="spellStart"/>
-      <w:r>
-        <w:rPr>
-          <w:lang w:val="ru-BY"/>
-        </w:rPr>
-        <w:t>Roomtodo</w:t>
-      </w:r>
-      <w:proofErr w:type="spellEnd"/>
-      <w:r>
-        <w:rPr>
-          <w:lang w:val="ru-BY"/>
-        </w:rPr>
-        <w:t xml:space="preserve"> позволяет четко, реалистично и быстро визуализировать проекты, предоставляя мощные</w:t>
+        <w:t>ланировать, проектировать и украшать свою квартиру, дом, офис и многое другое. Roomtodo позволяет четко, реалистично и быстро визуализировать проекты, предоставляя мощные</w:t>
       </w:r>
       <w:r>
         <w:rPr>
@@ -2906,21 +2776,7 @@
         <w:rPr>
           <w:lang w:val="ru-BY"/>
         </w:rPr>
-        <w:t xml:space="preserve">На рисунке 3 представлен скриншот интерфейса из режима рисования базового </w:t>
-      </w:r>
-      <w:proofErr w:type="spellStart"/>
-      <w:r>
-        <w:rPr>
-          <w:lang w:val="ru-BY"/>
-        </w:rPr>
-        <w:t>лэйаута</w:t>
-      </w:r>
-      <w:proofErr w:type="spellEnd"/>
-      <w:r>
-        <w:rPr>
-          <w:lang w:val="ru-BY"/>
-        </w:rPr>
-        <w:t xml:space="preserve"> помещения и расстановки объектов.</w:t>
+        <w:t>На рисунке 3 представлен скриншот интерфейса из режима рисования базового лэйаута помещения и расстановки объектов.</w:t>
       </w:r>
     </w:p>
     <w:p>
@@ -3003,19 +2859,11 @@
         </w:rPr>
         <w:t xml:space="preserve">Рисунок 3 – </w:t>
       </w:r>
-      <w:proofErr w:type="spellStart"/>
-      <w:r>
-        <w:rPr>
-          <w:lang w:val="ru-BY"/>
-        </w:rPr>
-        <w:t>Roomtodo</w:t>
-      </w:r>
-      <w:proofErr w:type="spellEnd"/>
-      <w:r>
-        <w:rPr>
-          <w:lang w:val="ru-BY"/>
-        </w:rPr>
-        <w:t>: интерфейс</w:t>
+      <w:r>
+        <w:rPr>
+          <w:lang w:val="ru-BY"/>
+        </w:rPr>
+        <w:t>Roomtodo: интерфейс</w:t>
       </w:r>
     </w:p>
     <w:p>
@@ -3037,35 +2885,7 @@
         <w:rPr>
           <w:lang w:val="ru-BY"/>
         </w:rPr>
-        <w:t xml:space="preserve">По сравнению с </w:t>
-      </w:r>
-      <w:proofErr w:type="spellStart"/>
-      <w:r>
-        <w:rPr>
-          <w:lang w:val="ru-BY"/>
-        </w:rPr>
-        <w:t>Roomle</w:t>
-      </w:r>
-      <w:proofErr w:type="spellEnd"/>
-      <w:r>
-        <w:rPr>
-          <w:lang w:val="ru-BY"/>
-        </w:rPr>
-        <w:t xml:space="preserve">, это приложение также предоставляет возможность </w:t>
-      </w:r>
-      <w:proofErr w:type="spellStart"/>
-      <w:r>
-        <w:rPr>
-          <w:lang w:val="ru-BY"/>
-        </w:rPr>
-        <w:t>кастомизировать</w:t>
-      </w:r>
-      <w:proofErr w:type="spellEnd"/>
-      <w:r>
-        <w:rPr>
-          <w:lang w:val="ru-BY"/>
-        </w:rPr>
-        <w:t xml:space="preserve"> внешний вид стен, пола, а также добавлять двери и окна.</w:t>
+        <w:t>По сравнению с Roomle, это приложение также предоставляет возможность кастомизировать внешний вид стен, пола, а также добавлять двери и окна.</w:t>
       </w:r>
     </w:p>
     <w:p>
@@ -3122,21 +2942,7 @@
         <w:rPr>
           <w:lang w:val="ru-BY"/>
         </w:rPr>
-        <w:t xml:space="preserve">– быстрый переход в 3D визуализацию с возможностью удобно перемещаться по </w:t>
-      </w:r>
-      <w:proofErr w:type="spellStart"/>
-      <w:r>
-        <w:rPr>
-          <w:lang w:val="ru-BY"/>
-        </w:rPr>
-        <w:t>отрендеренной</w:t>
-      </w:r>
-      <w:proofErr w:type="spellEnd"/>
-      <w:r>
-        <w:rPr>
-          <w:lang w:val="ru-BY"/>
-        </w:rPr>
-        <w:t xml:space="preserve"> сцене;</w:t>
+        <w:t>– быстрый переход в 3D визуализацию с возможностью удобно перемещаться по отрендеренной сцене;</w:t>
       </w:r>
     </w:p>
     <w:p>
@@ -3201,21 +3007,7 @@
         <w:rPr>
           <w:lang w:val="ru-BY"/>
         </w:rPr>
-        <w:t xml:space="preserve">– возможность менять цветовую гамму интерфейса под каждого </w:t>
-      </w:r>
-      <w:proofErr w:type="spellStart"/>
-      <w:r>
-        <w:rPr>
-          <w:lang w:val="ru-BY"/>
-        </w:rPr>
-        <w:t>тенанта</w:t>
-      </w:r>
-      <w:proofErr w:type="spellEnd"/>
-      <w:r>
-        <w:rPr>
-          <w:lang w:val="ru-BY"/>
-        </w:rPr>
-        <w:t>;</w:t>
+        <w:t>– возможность менять цветовую гамму интерфейса под каждого тенанта;</w:t>
       </w:r>
     </w:p>
     <w:p>
@@ -3334,72 +3126,96 @@
           <w:color w:val="000000"/>
           <w:lang w:val="ru-BY"/>
         </w:rPr>
-        <w:t xml:space="preserve">1 Отсутствие изначальной нацеленности на встраивание на сторонние ресурсы продаж других бизнесов и, как следствие, настройки продуктов, цен, моделей от </w:t>
-      </w:r>
-      <w:proofErr w:type="spellStart"/>
+        <w:t>1 Отсутствие изначальной нацеленности на встраивание на сторонние ресурсы продаж других бизнесов и, как следствие, настройки продуктов, цен, моделей от тенантов.</w:t>
+      </w:r>
+    </w:p>
+    <w:p>
+      <w:pPr>
+        <w:rPr>
+          <w:lang w:val="ru-BY"/>
+        </w:rPr>
+      </w:pPr>
       <w:r>
         <w:rPr>
           <w:color w:val="000000"/>
           <w:lang w:val="ru-BY"/>
         </w:rPr>
-        <w:t>тенантов</w:t>
-      </w:r>
-      <w:proofErr w:type="spellEnd"/>
+        <w:t>2 Сложность использования. На первых порах пользователь может себя неуверенно чувствовать при использовании предложенных выше продуктов в связи со сложным интерфейсом и обилием функций. Особенно это касается немалого количества старых приложений, которые разрабатываются уже много лет со старым дизайном и кодовой базой.</w:t>
+      </w:r>
+    </w:p>
+    <w:p>
+      <w:pPr>
+        <w:rPr>
+          <w:lang w:val="ru-BY"/>
+        </w:rPr>
+      </w:pPr>
       <w:r>
         <w:rPr>
           <w:color w:val="000000"/>
           <w:lang w:val="ru-BY"/>
         </w:rPr>
-        <w:t>.</w:t>
-      </w:r>
-    </w:p>
-    <w:p>
-      <w:pPr>
-        <w:rPr>
-          <w:lang w:val="ru-BY"/>
-        </w:rPr>
-      </w:pPr>
+        <w:t xml:space="preserve">Для устранения этих недостатков принято решение создать собственный </w:t>
+      </w:r>
       <w:r>
         <w:rPr>
           <w:color w:val="000000"/>
           <w:lang w:val="ru-BY"/>
         </w:rPr>
-        <w:t>2 Сложность использования. На первых порах пользователь может себя неуверенно чувствовать при использовании предложенных выше продуктов в связи со сложным интерфейсом и обилием функций. Особенно это касается немалого количества старых приложений, которые разрабатываются уже много лет со старым дизайном и кодовой базой.</w:t>
-      </w:r>
-    </w:p>
-    <w:p>
-      <w:pPr>
-        <w:rPr>
-          <w:lang w:val="ru-BY"/>
-        </w:rPr>
-      </w:pPr>
+        <w:t>веб-</w:t>
+      </w:r>
       <w:r>
         <w:rPr>
           <w:color w:val="000000"/>
           <w:lang w:val="ru-BY"/>
         </w:rPr>
-        <w:t xml:space="preserve">Для устранения этих недостатков принято решение создать собственный </w:t>
+        <w:t xml:space="preserve">сервис для </w:t>
       </w:r>
       <w:r>
         <w:rPr>
           <w:color w:val="000000"/>
           <w:lang w:val="ru-BY"/>
         </w:rPr>
-        <w:t>веб-</w:t>
+        <w:t>визуальной расстановки объектов в помещении.</w:t>
+      </w:r>
+      <w:r>
+        <w:rPr>
+          <w:lang w:val="ru-BY"/>
+        </w:rPr>
+        <w:t xml:space="preserve"> </w:t>
       </w:r>
       <w:r>
         <w:rPr>
           <w:color w:val="000000"/>
           <w:lang w:val="ru-BY"/>
         </w:rPr>
-        <w:t xml:space="preserve">сервис для </w:t>
+        <w:t xml:space="preserve">Данный сервис направлен на помощь компаниями в </w:t>
       </w:r>
       <w:r>
         <w:rPr>
           <w:color w:val="000000"/>
           <w:lang w:val="ru-BY"/>
         </w:rPr>
-        <w:t>визуальной расстановки объектов в помещении.</w:t>
+        <w:t>улучшении качества и количества продаж</w:t>
+      </w:r>
+      <w:r>
+        <w:rPr>
+          <w:color w:val="000000"/>
+          <w:lang w:val="ru-BY"/>
+        </w:rPr>
+        <w:t xml:space="preserve">. </w:t>
+      </w:r>
+    </w:p>
+    <w:p>
+      <w:pPr>
+        <w:rPr>
+          <w:lang w:val="ru-BY"/>
+        </w:rPr>
+      </w:pPr>
+      <w:r>
+        <w:rPr>
+          <w:lang w:val="ru-BY"/>
+        </w:rPr>
+        <w:t>Компании, использующие платформу для продаж, – это производители мебели, офисного оборудования или других объектов, которые желают увеличить количество и качество продаж через встраиваемые на их сайты продаж веб-решения, позволяющие виртуально протестировать расстановку продаваемых коллекций в схематичном помещении заказчика и сформировать готовый набор объектов для производства и последующей продажи. Также подобное решение стимулирует клиента покупать сразу набор элементов у одного тенанта, а не искать разные объекты в разных магазинах из-за невозможности быстро отыскать и визуализировать  всё имеющееся оборудование у текущего тенанта.</w:t>
       </w:r>
       <w:r>
         <w:rPr>
@@ -3407,147 +3223,63 @@
         </w:rPr>
         <w:t xml:space="preserve"> </w:t>
       </w:r>
+    </w:p>
+    <w:p>
+      <w:pPr>
+        <w:pStyle w:val="Heading2"/>
+        <w:rPr>
+          <w:lang w:val="ru-BY"/>
+        </w:rPr>
+      </w:pPr>
+      <w:bookmarkStart w:id="11" w:name="_Toc146477694"/>
+      <w:r>
+        <w:rPr>
+          <w:lang w:val="ru-BY"/>
+        </w:rPr>
+        <w:t>2.2 Функциональная карта программного продукта</w:t>
+      </w:r>
+      <w:bookmarkEnd w:id="11"/>
+    </w:p>
+    <w:p>
+      <w:pPr>
+        <w:rPr>
+          <w:lang w:val="ru-BY"/>
+        </w:rPr>
+      </w:pPr>
       <w:r>
         <w:rPr>
           <w:color w:val="000000"/>
           <w:lang w:val="ru-BY"/>
         </w:rPr>
-        <w:t xml:space="preserve">Данный сервис направлен на помощь компаниями в </w:t>
-      </w:r>
+        <w:t xml:space="preserve">Для отражения общей концепции проектируемого программного продукта составлена его примерная функциональная карта.  </w:t>
+      </w:r>
+    </w:p>
+    <w:p>
+      <w:pPr>
+        <w:rPr>
+          <w:lang w:val="ru-BY"/>
+        </w:rPr>
+      </w:pPr>
       <w:r>
         <w:rPr>
           <w:color w:val="000000"/>
           <w:lang w:val="ru-BY"/>
         </w:rPr>
-        <w:t>улучшении качества и количества продаж</w:t>
-      </w:r>
+        <w:t xml:space="preserve">В приложении должна быть регистрация/вход по адресу электронной почты, заполнение данных пользователя в его личном кабинете. </w:t>
+      </w:r>
+    </w:p>
+    <w:p>
+      <w:pPr>
+        <w:rPr>
+          <w:lang w:val="ru-BY"/>
+        </w:rPr>
+      </w:pPr>
       <w:r>
         <w:rPr>
           <w:color w:val="000000"/>
           <w:lang w:val="ru-BY"/>
         </w:rPr>
-        <w:t xml:space="preserve">. </w:t>
-      </w:r>
-    </w:p>
-    <w:p>
-      <w:pPr>
-        <w:rPr>
-          <w:lang w:val="ru-BY"/>
-        </w:rPr>
-      </w:pPr>
-      <w:r>
-        <w:rPr>
-          <w:lang w:val="ru-BY"/>
-        </w:rPr>
-        <w:t xml:space="preserve">Компании, использующие платформу для продаж, – это производители мебели, офисного оборудования или других объектов, которые желают увеличить количество и качество продаж через встраиваемые на их сайты продаж веб-решения, позволяющие виртуально протестировать расстановку продаваемых коллекций в схематичном помещении заказчика и сформировать готовый набор объектов для производства и последующей продажи. Также подобное решение стимулирует клиента покупать сразу набор элементов у одного </w:t>
-      </w:r>
-      <w:proofErr w:type="spellStart"/>
-      <w:r>
-        <w:rPr>
-          <w:lang w:val="ru-BY"/>
-        </w:rPr>
-        <w:t>тенанта</w:t>
-      </w:r>
-      <w:proofErr w:type="spellEnd"/>
-      <w:r>
-        <w:rPr>
-          <w:lang w:val="ru-BY"/>
-        </w:rPr>
-        <w:t xml:space="preserve">, а не искать разные объекты в разных магазинах из-за невозможности быстро отыскать и визуализировать  всё имеющееся оборудование у текущего </w:t>
-      </w:r>
-      <w:proofErr w:type="spellStart"/>
-      <w:r>
-        <w:rPr>
-          <w:lang w:val="ru-BY"/>
-        </w:rPr>
-        <w:t>тенанта</w:t>
-      </w:r>
-      <w:proofErr w:type="spellEnd"/>
-      <w:r>
-        <w:rPr>
-          <w:lang w:val="ru-BY"/>
-        </w:rPr>
-        <w:t>.</w:t>
-      </w:r>
-      <w:r>
-        <w:rPr>
-          <w:lang w:val="ru-BY"/>
-        </w:rPr>
-        <w:t xml:space="preserve"> </w:t>
-      </w:r>
-    </w:p>
-    <w:p>
-      <w:pPr>
-        <w:pStyle w:val="Heading2"/>
-        <w:rPr>
-          <w:lang w:val="ru-BY"/>
-        </w:rPr>
-      </w:pPr>
-      <w:bookmarkStart w:id="11" w:name="_Toc146477694"/>
-      <w:r>
-        <w:rPr>
-          <w:lang w:val="ru-BY"/>
-        </w:rPr>
-        <w:t>2.2 Функциональная карта программного продукта</w:t>
-      </w:r>
-      <w:bookmarkEnd w:id="11"/>
-    </w:p>
-    <w:p>
-      <w:pPr>
-        <w:rPr>
-          <w:lang w:val="ru-BY"/>
-        </w:rPr>
-      </w:pPr>
-      <w:r>
-        <w:rPr>
-          <w:color w:val="000000"/>
-          <w:lang w:val="ru-BY"/>
-        </w:rPr>
-        <w:t xml:space="preserve">Для отражения общей концепции проектируемого программного продукта составлена его примерная функциональная карта.  </w:t>
-      </w:r>
-    </w:p>
-    <w:p>
-      <w:pPr>
-        <w:rPr>
-          <w:lang w:val="ru-BY"/>
-        </w:rPr>
-      </w:pPr>
-      <w:r>
-        <w:rPr>
-          <w:color w:val="000000"/>
-          <w:lang w:val="ru-BY"/>
-        </w:rPr>
-        <w:t xml:space="preserve">В приложении должна быть регистрация/вход по адресу электронной почты, заполнение данных пользователя в его личном кабинете. </w:t>
-      </w:r>
-    </w:p>
-    <w:p>
-      <w:pPr>
-        <w:rPr>
-          <w:lang w:val="ru-BY"/>
-        </w:rPr>
-      </w:pPr>
-      <w:r>
-        <w:rPr>
-          <w:color w:val="000000"/>
-          <w:lang w:val="ru-BY"/>
-        </w:rPr>
-        <w:t xml:space="preserve">Для аутентифицированного пользователя должна быть возможность смотреть созданные конфигурации, редактировать их, выгружать изображения с </w:t>
-      </w:r>
-      <w:proofErr w:type="spellStart"/>
-      <w:r>
-        <w:rPr>
-          <w:color w:val="000000"/>
-          <w:lang w:val="ru-BY"/>
-        </w:rPr>
-        <w:t>рендерами</w:t>
-      </w:r>
-      <w:proofErr w:type="spellEnd"/>
-      <w:r>
-        <w:rPr>
-          <w:color w:val="000000"/>
-          <w:lang w:val="ru-BY"/>
-        </w:rPr>
-        <w:t xml:space="preserve">, видеть подробную аналитику по конфигурации, </w:t>
+        <w:t xml:space="preserve">Для аутентифицированного пользователя должна быть возможность смотреть созданные конфигурации, редактировать их, выгружать изображения с рендерами, видеть подробную аналитику по конфигурации, </w:t>
       </w:r>
       <w:r>
         <w:rPr>
@@ -3661,8 +3393,6 @@
           <w:lang w:val="ru-BY"/>
         </w:rPr>
       </w:pPr>
-      <w:bookmarkStart w:id="12" w:name="_GoBack"/>
-      <w:bookmarkEnd w:id="12"/>
     </w:p>
     <w:p>
       <w:pPr>
@@ -3909,14 +3639,14 @@
           <w:lang w:val="ru-BY"/>
         </w:rPr>
       </w:pPr>
-      <w:bookmarkStart w:id="13" w:name="_Toc146477695"/>
+      <w:bookmarkStart w:id="12" w:name="_Toc146477695"/>
       <w:r>
         <w:rPr>
           <w:lang w:val="ru-BY"/>
         </w:rPr>
         <w:t>2.3 Пользовательские интерфейсы</w:t>
       </w:r>
-      <w:bookmarkEnd w:id="13"/>
+      <w:bookmarkEnd w:id="12"/>
     </w:p>
     <w:p>
       <w:pPr>
@@ -4009,23 +3739,7 @@
           <w:color w:val="000000"/>
           <w:lang w:val="ru-BY"/>
         </w:rPr>
-        <w:t xml:space="preserve">окно просмотра </w:t>
-      </w:r>
-      <w:proofErr w:type="spellStart"/>
-      <w:r>
-        <w:rPr>
-          <w:color w:val="000000"/>
-          <w:lang w:val="ru-BY"/>
-        </w:rPr>
-        <w:t>отрендеренной</w:t>
-      </w:r>
-      <w:proofErr w:type="spellEnd"/>
-      <w:r>
-        <w:rPr>
-          <w:color w:val="000000"/>
-          <w:lang w:val="ru-BY"/>
-        </w:rPr>
-        <w:t xml:space="preserve"> сцены в 3D;</w:t>
+        <w:t>окно просмотра отрендеренной сцены в 3D;</w:t>
       </w:r>
     </w:p>
     <w:p>
@@ -4180,23 +3894,7 @@
           <w:color w:val="000000"/>
           <w:lang w:val="ru-BY"/>
         </w:rPr>
-        <w:t xml:space="preserve">Рисунок 5 – Примерный </w:t>
-      </w:r>
-      <w:proofErr w:type="spellStart"/>
-      <w:r>
-        <w:rPr>
-          <w:color w:val="000000"/>
-          <w:lang w:val="ru-BY"/>
-        </w:rPr>
-        <w:t>лэйаут</w:t>
-      </w:r>
-      <w:proofErr w:type="spellEnd"/>
-      <w:r>
-        <w:rPr>
-          <w:color w:val="000000"/>
-          <w:lang w:val="ru-BY"/>
-        </w:rPr>
-        <w:t xml:space="preserve"> приложения в режиме редактирования</w:t>
+        <w:t>Рисунок 5 – Примерный лэйаут приложения в режиме редактирования</w:t>
       </w:r>
     </w:p>
     <w:p>
@@ -4234,21 +3932,7 @@
         <w:rPr>
           <w:lang w:val="ru-BY"/>
         </w:rPr>
-        <w:t xml:space="preserve"> и доступный (</w:t>
-      </w:r>
-      <w:proofErr w:type="spellStart"/>
-      <w:r>
-        <w:rPr>
-          <w:lang w:val="ru-BY"/>
-        </w:rPr>
-        <w:t>accessible</w:t>
-      </w:r>
-      <w:proofErr w:type="spellEnd"/>
-      <w:r>
-        <w:rPr>
-          <w:lang w:val="ru-BY"/>
-        </w:rPr>
-        <w:t>) интерфейс</w:t>
+        <w:t xml:space="preserve"> и доступный (accessible) интерфейс</w:t>
       </w:r>
       <w:r>
         <w:rPr>
@@ -4260,48 +3944,322 @@
         <w:rPr>
           <w:lang w:val="ru-BY"/>
         </w:rPr>
-        <w:t xml:space="preserve">, полностью совместимый со всеми современными браузерами и </w:t>
-      </w:r>
-      <w:proofErr w:type="spellStart"/>
-      <w:r>
-        <w:rPr>
-          <w:lang w:val="ru-BY"/>
-        </w:rPr>
-        <w:t>web</w:t>
-      </w:r>
-      <w:proofErr w:type="spellEnd"/>
+        <w:t>, полностью совместимый со всеми современными браузерами и web view</w:t>
+      </w:r>
+      <w:r>
+        <w:rPr>
+          <w:lang w:val="ru-BY"/>
+        </w:rPr>
+        <w:t>.</w:t>
+      </w:r>
+    </w:p>
+    <w:p>
+      <w:pPr>
+        <w:rPr>
+          <w:lang w:val="ru-BY"/>
+        </w:rPr>
+      </w:pPr>
+      <w:r>
+        <w:rPr>
+          <w:lang w:val="ru-BY"/>
+        </w:rPr>
+        <w:t>Присутствует панель инструментов рисования. Это примитивы для рисования стен. Уже нарисованные линии можно двигать или удалять, по каждой стене можно видеть её реальный размер. Холст можно двигать. Присутствует боковая панель для выбора объектов для расстановки. Они также интегрируются в холст как отдельные слои с пропорциональными размерами. Их можно также двигать, менять угол поворота, возможно, в отдельных случаях пропорционально уменьшать. Кнопки 3D и 2D отвечают за переход в трёхмерное пространство рендера для обзора и перехода обратно в плоское представление соответственно.</w:t>
+      </w:r>
+    </w:p>
+    <w:p>
+      <w:pPr>
+        <w:pStyle w:val="Heading2"/>
+        <w:rPr>
+          <w:lang w:val="ru-BY"/>
+        </w:rPr>
+      </w:pPr>
+      <w:bookmarkStart w:id="13" w:name="_Toc146477696"/>
+      <w:r>
+        <w:rPr>
+          <w:lang w:val="ru-BY"/>
+        </w:rPr>
+        <w:t>2.4 Программные интерфейсы</w:t>
+      </w:r>
+      <w:bookmarkEnd w:id="13"/>
+    </w:p>
+    <w:p>
+      <w:pPr>
+        <w:rPr>
+          <w:lang w:val="ru-BY"/>
+        </w:rPr>
+      </w:pPr>
+      <w:r>
+        <w:rPr>
+          <w:lang w:val="ru-BY"/>
+        </w:rPr>
+        <w:t>В качестве основной платформы для разработки был выбран современный fullstack</w:t>
+      </w:r>
       <w:r>
         <w:rPr>
           <w:lang w:val="ru-BY"/>
         </w:rPr>
         <w:t xml:space="preserve"> </w:t>
       </w:r>
-      <w:proofErr w:type="spellStart"/>
-      <w:r>
-        <w:rPr>
-          <w:lang w:val="ru-BY"/>
-        </w:rPr>
-        <w:t>view</w:t>
-      </w:r>
-      <w:proofErr w:type="spellEnd"/>
+      <w:r>
+        <w:rPr>
+          <w:lang w:val="ru-BY"/>
+        </w:rPr>
+        <w:t>веб</w:t>
+      </w:r>
+      <w:r>
+        <w:rPr>
+          <w:lang w:val="ru-BY"/>
+        </w:rPr>
+        <w:t>-</w:t>
+      </w:r>
+      <w:r>
+        <w:rPr>
+          <w:lang w:val="ru-BY"/>
+        </w:rPr>
+        <w:t>фреймворк Next.js</w:t>
+      </w:r>
+      <w:r>
+        <w:rPr>
+          <w:lang w:val="ru-BY"/>
+        </w:rPr>
+        <w:t xml:space="preserve"> [6]</w:t>
+      </w:r>
       <w:r>
         <w:rPr>
           <w:lang w:val="ru-BY"/>
         </w:rPr>
         <w:t>.</w:t>
       </w:r>
-    </w:p>
-    <w:p>
-      <w:pPr>
-        <w:rPr>
-          <w:lang w:val="ru-BY"/>
-        </w:rPr>
-      </w:pPr>
-      <w:r>
-        <w:rPr>
-          <w:lang w:val="ru-BY"/>
-        </w:rPr>
-        <w:t>Присутствует панель инструментов рисования. Это примитивы для рисования стен. Уже нарисованные линии можно двигать или удалять, по каждой стене можно видеть её реальный размер. Холст можно двигать. Присутствует боковая панель для выбора объектов для расстановки. Они также интегрируются в холст как отдельные слои с пропорциональными размерами. Их можно также двигать, менять угол поворота, возможно, в отдельных случаях пропорционально уменьшать. Кнопки 3D и 2D отвечают за переход в трёхмерное пространство рендера для обзора и перехода обратно в плоское представление соответственно.</w:t>
+      <w:r>
+        <w:rPr>
+          <w:lang w:val="ru-BY"/>
+        </w:rPr>
+        <w:t xml:space="preserve"> Соответственно, языком программирования будет выступать TypeScript</w:t>
+      </w:r>
+      <w:r>
+        <w:rPr>
+          <w:lang w:val="ru-BY"/>
+        </w:rPr>
+        <w:t xml:space="preserve"> [7]</w:t>
+      </w:r>
+      <w:r>
+        <w:rPr>
+          <w:lang w:val="ru-BY"/>
+        </w:rPr>
+        <w:t>. Будет использоваться спектр инструментов экосистемы NodeJS</w:t>
+      </w:r>
+      <w:r>
+        <w:rPr>
+          <w:lang w:val="ru-BY"/>
+        </w:rPr>
+        <w:t xml:space="preserve"> [8]</w:t>
+      </w:r>
+      <w:r>
+        <w:rPr>
+          <w:lang w:val="ru-BY"/>
+        </w:rPr>
+        <w:t>.</w:t>
+      </w:r>
+    </w:p>
+    <w:p>
+      <w:pPr>
+        <w:rPr>
+          <w:lang w:val="ru-BY"/>
+        </w:rPr>
+      </w:pPr>
+      <w:r>
+        <w:rPr>
+          <w:lang w:val="ru-BY"/>
+        </w:rPr>
+        <w:t xml:space="preserve">Next.js, используется крупнейшими мировыми компаниями, позволяет создавать полнофункциональные веб-приложения, расширяя новейшие возможности React </w:t>
+      </w:r>
+      <w:r>
+        <w:rPr>
+          <w:lang w:val="ru-BY"/>
+        </w:rPr>
+        <w:t xml:space="preserve">[9] </w:t>
+      </w:r>
+      <w:r>
+        <w:rPr>
+          <w:lang w:val="ru-BY"/>
+        </w:rPr>
+        <w:t>и интегрируя мощный инструментарий JavaScript на основе Rust для самых быстрых сборок.</w:t>
+      </w:r>
+    </w:p>
+    <w:p>
+      <w:pPr>
+        <w:rPr>
+          <w:lang w:val="ru-BY"/>
+        </w:rPr>
+      </w:pPr>
+      <w:r>
+        <w:rPr>
+          <w:lang w:val="ru-BY"/>
+        </w:rPr>
+        <w:t>TypeScript – это язык программирования с сильной типизацией, созданный на основе JavaScript и предоставляющий более совершенные инструменты в любом масштабе.</w:t>
+      </w:r>
+    </w:p>
+    <w:p>
+      <w:pPr>
+        <w:rPr>
+          <w:lang w:val="ru-BY"/>
+        </w:rPr>
+      </w:pPr>
+      <w:r>
+        <w:rPr>
+          <w:lang w:val="ru-BY"/>
+        </w:rPr>
+        <w:t>React.js –</w:t>
+      </w:r>
+      <w:r>
+        <w:rPr>
+          <w:lang w:val="ru-BY"/>
+        </w:rPr>
+        <w:t xml:space="preserve"> </w:t>
+      </w:r>
+      <w:r>
+        <w:rPr>
+          <w:lang w:val="ru-BY"/>
+        </w:rPr>
+        <w:t xml:space="preserve">библиотека для языка программирования JavaScript с открытым исходным кодом для разработки пользовательских интерфейсов. Она помогает быстро и легко реализовать реактивность </w:t>
+      </w:r>
+      <w:r>
+        <w:rPr>
+          <w:lang w:val="ru-BY"/>
+        </w:rPr>
+        <w:t>–</w:t>
+      </w:r>
+      <w:r>
+        <w:rPr>
+          <w:lang w:val="ru-BY"/>
+        </w:rPr>
+        <w:t xml:space="preserve"> явление, когда в ответ на изменение одного элемента меняется все остальное.</w:t>
+      </w:r>
+    </w:p>
+    <w:p>
+      <w:pPr>
+        <w:rPr>
+          <w:lang w:val="ru-BY"/>
+        </w:rPr>
+      </w:pPr>
+      <w:r>
+        <w:rPr>
+          <w:lang w:val="ru-BY"/>
+        </w:rPr>
+        <w:t>Node.js – это платформа с открытым исходным кодом для работы с языком JavaScript, построенная на движке Chrome V8</w:t>
+      </w:r>
+      <w:r>
+        <w:rPr>
+          <w:lang w:val="ru-BY"/>
+        </w:rPr>
+        <w:t xml:space="preserve"> [10]</w:t>
+      </w:r>
+      <w:r>
+        <w:rPr>
+          <w:lang w:val="ru-BY"/>
+        </w:rPr>
+        <w:t>. Она позволяет писать серверный код для веб-приложений и динамических веб-страниц, а также программ командной строки. В основе платформы – событийно-управляемая модель с неблокирующими операциями ввода-вывода, что делает ее эффективной и легкой.</w:t>
+      </w:r>
+    </w:p>
+    <w:p>
+      <w:pPr>
+        <w:rPr>
+          <w:lang w:val="ru-BY"/>
+        </w:rPr>
+      </w:pPr>
+      <w:r>
+        <w:rPr>
+          <w:lang w:val="ru-BY"/>
+        </w:rPr>
+        <w:lastRenderedPageBreak/>
+        <w:t xml:space="preserve">В качестве базы данных будет использоваться на выбор MongoDB </w:t>
+      </w:r>
+      <w:r>
+        <w:rPr>
+          <w:lang w:val="ru-BY"/>
+        </w:rPr>
+        <w:t xml:space="preserve">[11] </w:t>
+      </w:r>
+      <w:r>
+        <w:rPr>
+          <w:lang w:val="ru-BY"/>
+        </w:rPr>
+        <w:t>или PostgreSQL</w:t>
+      </w:r>
+      <w:r>
+        <w:rPr>
+          <w:lang w:val="ru-BY"/>
+        </w:rPr>
+        <w:t xml:space="preserve"> [12]</w:t>
+      </w:r>
+      <w:r>
+        <w:rPr>
+          <w:lang w:val="ru-BY"/>
+        </w:rPr>
+        <w:t>.</w:t>
+      </w:r>
+    </w:p>
+    <w:p>
+      <w:pPr>
+        <w:rPr>
+          <w:lang w:val="ru-BY"/>
+        </w:rPr>
+      </w:pPr>
+      <w:r>
+        <w:rPr>
+          <w:lang w:val="ru-BY"/>
+        </w:rPr>
+        <w:t>MongoDB – это документоориентированная система управления базами данных, которая не требует описания схемы таблиц. Считается одним из классических примеров NoSQL-систем, использует JSON-подобные документы и схему базы данных. Написана на языке C++.</w:t>
+      </w:r>
+    </w:p>
+    <w:p>
+      <w:pPr>
+        <w:rPr>
+          <w:lang w:val="ru-BY"/>
+        </w:rPr>
+      </w:pPr>
+      <w:r>
+        <w:rPr>
+          <w:lang w:val="ru-BY"/>
+        </w:rPr>
+        <w:t>PostgreSQL – это объектно-реляционная система управления базами данных (ORDBMS), наиболее развитая из открытых СУБД в мире. Имеет открытый исходный код и является альтернативой коммерческим базам данных.</w:t>
+      </w:r>
+    </w:p>
+    <w:p>
+      <w:pPr>
+        <w:rPr>
+          <w:lang w:val="ru-BY"/>
+        </w:rPr>
+      </w:pPr>
+      <w:r>
+        <w:rPr>
+          <w:lang w:val="ru-BY"/>
+        </w:rPr>
+        <w:t xml:space="preserve">Основная разработка будет вестись в средах разработки JetBrains WebStorm </w:t>
+      </w:r>
+      <w:r>
+        <w:rPr>
+          <w:lang w:val="ru-BY"/>
+        </w:rPr>
+        <w:t xml:space="preserve">[13] </w:t>
+      </w:r>
+      <w:r>
+        <w:rPr>
+          <w:lang w:val="ru-BY"/>
+        </w:rPr>
+        <w:t>и Microsoft Visual Studio Code</w:t>
+      </w:r>
+      <w:r>
+        <w:rPr>
+          <w:lang w:val="ru-BY"/>
+        </w:rPr>
+        <w:t xml:space="preserve"> [14]</w:t>
+      </w:r>
+      <w:r>
+        <w:rPr>
+          <w:lang w:val="ru-BY"/>
+        </w:rPr>
+        <w:t>. Также при необходимости будут задействованы и другие инструменты.</w:t>
       </w:r>
     </w:p>
     <w:p>
@@ -4311,12 +4269,12 @@
           <w:lang w:val="ru-BY"/>
         </w:rPr>
       </w:pPr>
-      <w:bookmarkStart w:id="14" w:name="_Toc146477696"/>
-      <w:r>
-        <w:rPr>
-          <w:lang w:val="ru-BY"/>
-        </w:rPr>
-        <w:t>2.4 Программные интерфейсы</w:t>
+      <w:bookmarkStart w:id="14" w:name="_Toc146477697"/>
+      <w:r>
+        <w:rPr>
+          <w:lang w:val="ru-BY"/>
+        </w:rPr>
+        <w:t>2.5 Нефункциональные требования</w:t>
       </w:r>
       <w:bookmarkEnd w:id="14"/>
     </w:p>
@@ -4328,18 +4286,42 @@
       </w:pPr>
       <w:r>
         <w:rPr>
-          <w:lang w:val="ru-BY"/>
-        </w:rPr>
-        <w:t xml:space="preserve">В качестве основной платформы для разработки был выбран современный </w:t>
-      </w:r>
-      <w:proofErr w:type="spellStart"/>
-      <w:r>
-        <w:rPr>
-          <w:lang w:val="ru-BY"/>
-        </w:rPr>
-        <w:t>fullstack</w:t>
-      </w:r>
-      <w:proofErr w:type="spellEnd"/>
+          <w:color w:val="000000"/>
+          <w:lang w:val="ru-BY"/>
+        </w:rPr>
+        <w:t xml:space="preserve">Для реализации проекта необходимо предусмотреть следующие нефункциональные требования: </w:t>
+      </w:r>
+    </w:p>
+    <w:p>
+      <w:pPr>
+        <w:rPr>
+          <w:lang w:val="ru-BY"/>
+        </w:rPr>
+      </w:pPr>
+      <w:r>
+        <w:rPr>
+          <w:lang w:val="ru-BY"/>
+        </w:rPr>
+        <w:t>1 Процессор</w:t>
+      </w:r>
+      <w:r>
+        <w:rPr>
+          <w:lang w:val="ru-BY"/>
+        </w:rPr>
+        <w:t xml:space="preserve"> и видеокарта</w:t>
+      </w:r>
+      <w:r>
+        <w:rPr>
+          <w:lang w:val="ru-BY"/>
+        </w:rPr>
+        <w:t>. Т</w:t>
+      </w:r>
+      <w:r>
+        <w:rPr>
+          <w:lang w:val="ru-BY"/>
+        </w:rPr>
+        <w:t>ак как</w:t>
+      </w:r>
       <w:r>
         <w:rPr>
           <w:lang w:val="ru-BY"/>
@@ -4350,283 +4332,176 @@
         <w:rPr>
           <w:lang w:val="ru-BY"/>
         </w:rPr>
-        <w:t>веб</w:t>
-      </w:r>
-      <w:r>
-        <w:rPr>
-          <w:lang w:val="ru-BY"/>
-        </w:rPr>
-        <w:t>-</w:t>
-      </w:r>
-      <w:r>
-        <w:rPr>
-          <w:lang w:val="ru-BY"/>
-        </w:rPr>
-        <w:t>фреймворк Next.js</w:t>
-      </w:r>
-      <w:r>
-        <w:rPr>
-          <w:lang w:val="ru-BY"/>
-        </w:rPr>
-        <w:t xml:space="preserve"> [6]</w:t>
-      </w:r>
-      <w:r>
-        <w:rPr>
-          <w:lang w:val="ru-BY"/>
-        </w:rPr>
-        <w:t>.</w:t>
-      </w:r>
-      <w:r>
-        <w:rPr>
-          <w:lang w:val="ru-BY"/>
-        </w:rPr>
-        <w:t xml:space="preserve"> Соответственно, языком программирования будет выступать </w:t>
-      </w:r>
-      <w:proofErr w:type="spellStart"/>
-      <w:r>
-        <w:rPr>
-          <w:lang w:val="ru-BY"/>
-        </w:rPr>
-        <w:t>TypeScript</w:t>
-      </w:r>
-      <w:proofErr w:type="spellEnd"/>
-      <w:r>
-        <w:rPr>
-          <w:lang w:val="ru-BY"/>
-        </w:rPr>
-        <w:t xml:space="preserve"> [7]</w:t>
-      </w:r>
-      <w:r>
-        <w:rPr>
-          <w:lang w:val="ru-BY"/>
-        </w:rPr>
-        <w:t xml:space="preserve">. Будет использоваться спектр инструментов экосистемы </w:t>
-      </w:r>
-      <w:proofErr w:type="spellStart"/>
-      <w:r>
-        <w:rPr>
-          <w:lang w:val="ru-BY"/>
-        </w:rPr>
+        <w:t>программное средство</w:t>
+      </w:r>
+      <w:r>
+        <w:rPr>
+          <w:lang w:val="ru-BY"/>
+        </w:rPr>
+        <w:t xml:space="preserve"> будет оформлен</w:t>
+      </w:r>
+      <w:r>
+        <w:rPr>
+          <w:lang w:val="ru-BY"/>
+        </w:rPr>
+        <w:t>о</w:t>
+      </w:r>
+      <w:r>
+        <w:rPr>
+          <w:lang w:val="ru-BY"/>
+        </w:rPr>
+        <w:t xml:space="preserve"> в виде веб-приложения,</w:t>
+      </w:r>
+      <w:r>
+        <w:rPr>
+          <w:lang w:val="ru-BY"/>
+        </w:rPr>
+        <w:t xml:space="preserve"> использующего технологию WebGL</w:t>
+      </w:r>
+      <w:r>
+        <w:rPr>
+          <w:lang w:val="ru-BY"/>
+        </w:rPr>
+        <w:t xml:space="preserve"> [15]</w:t>
+      </w:r>
+      <w:r>
+        <w:rPr>
+          <w:lang w:val="ru-BY"/>
+        </w:rPr>
+        <w:t>, то необходимо, чтобы видеопроцессор мог комфортно справляться с отрисовкой не только примитивных, но и относительно сложных сцен с большим количеством моделей и мешей. Также браузер должен поддерживать опцию аппаратного ускорения для отрисовки страниц. Это обеспечит комфортный опыт не только разработки, но и последующего пользования.</w:t>
+      </w:r>
+    </w:p>
+    <w:p>
+      <w:pPr>
+        <w:rPr>
+          <w:lang w:val="ru-BY"/>
+        </w:rPr>
+      </w:pPr>
+      <w:r>
+        <w:rPr>
+          <w:lang w:val="ru-BY"/>
+        </w:rPr>
+        <w:t xml:space="preserve">2 Система. </w:t>
+      </w:r>
+      <w:r>
+        <w:rPr>
+          <w:lang w:val="ru-BY"/>
+        </w:rPr>
+        <w:t>Так как экосистема NodeJS является кроссплатформенной, то любая популярная операционная система</w:t>
+      </w:r>
+      <w:r>
+        <w:rPr>
+          <w:lang w:val="ru-BY"/>
+        </w:rPr>
+        <w:t xml:space="preserve">, на которой можно установить </w:t>
+      </w:r>
+      <w:r>
         <w:t>NodeJS</w:t>
       </w:r>
-      <w:proofErr w:type="spellEnd"/>
-      <w:r>
-        <w:rPr>
-          <w:lang w:val="ru-BY"/>
-        </w:rPr>
-        <w:t xml:space="preserve"> [8]</w:t>
-      </w:r>
-      <w:r>
-        <w:rPr>
-          <w:lang w:val="ru-BY"/>
-        </w:rPr>
-        <w:t>.</w:t>
-      </w:r>
-    </w:p>
-    <w:p>
-      <w:pPr>
-        <w:rPr>
-          <w:lang w:val="ru-BY"/>
-        </w:rPr>
-      </w:pPr>
-      <w:r>
-        <w:rPr>
-          <w:lang w:val="ru-BY"/>
-        </w:rPr>
-        <w:t xml:space="preserve">Next.js, используется крупнейшими мировыми компаниями, позволяет создавать полнофункциональные веб-приложения, расширяя новейшие возможности </w:t>
-      </w:r>
-      <w:proofErr w:type="spellStart"/>
-      <w:r>
-        <w:rPr>
-          <w:lang w:val="ru-BY"/>
-        </w:rPr>
-        <w:t>React</w:t>
-      </w:r>
-      <w:proofErr w:type="spellEnd"/>
+      <w:r>
+        <w:rPr>
+          <w:lang w:val="ru-BY"/>
+        </w:rPr>
+        <w:t>,</w:t>
+      </w:r>
+      <w:r>
+        <w:rPr>
+          <w:lang w:val="ru-BY"/>
+        </w:rPr>
+        <w:t xml:space="preserve"> является подходящей.</w:t>
+      </w:r>
       <w:r>
         <w:rPr>
           <w:lang w:val="ru-BY"/>
         </w:rPr>
         <w:t xml:space="preserve"> </w:t>
       </w:r>
-      <w:r>
-        <w:rPr>
-          <w:lang w:val="ru-BY"/>
-        </w:rPr>
-        <w:t xml:space="preserve">[9] </w:t>
-      </w:r>
-      <w:r>
-        <w:rPr>
-          <w:lang w:val="ru-BY"/>
-        </w:rPr>
-        <w:t xml:space="preserve">и интегрируя мощный инструментарий </w:t>
-      </w:r>
-      <w:proofErr w:type="spellStart"/>
-      <w:r>
-        <w:rPr>
-          <w:lang w:val="ru-BY"/>
-        </w:rPr>
-        <w:t>JavaScript</w:t>
-      </w:r>
-      <w:proofErr w:type="spellEnd"/>
-      <w:r>
-        <w:rPr>
-          <w:lang w:val="ru-BY"/>
-        </w:rPr>
-        <w:t xml:space="preserve"> на основе </w:t>
-      </w:r>
-      <w:proofErr w:type="spellStart"/>
-      <w:r>
-        <w:rPr>
-          <w:lang w:val="ru-BY"/>
-        </w:rPr>
-        <w:t>Rust</w:t>
-      </w:r>
-      <w:proofErr w:type="spellEnd"/>
-      <w:r>
-        <w:rPr>
-          <w:lang w:val="ru-BY"/>
-        </w:rPr>
-        <w:t xml:space="preserve"> для самых быстрых сборок.</w:t>
-      </w:r>
-    </w:p>
-    <w:p>
-      <w:pPr>
-        <w:rPr>
-          <w:lang w:val="ru-BY"/>
-        </w:rPr>
-      </w:pPr>
-      <w:proofErr w:type="spellStart"/>
-      <w:r>
-        <w:rPr>
-          <w:lang w:val="ru-BY"/>
-        </w:rPr>
-        <w:t>TypeScript</w:t>
-      </w:r>
-      <w:proofErr w:type="spellEnd"/>
-      <w:r>
-        <w:rPr>
-          <w:lang w:val="ru-BY"/>
-        </w:rPr>
-        <w:t xml:space="preserve"> – это язык программирования с сильной типизацией, созданный на основе </w:t>
-      </w:r>
-      <w:proofErr w:type="spellStart"/>
-      <w:r>
-        <w:rPr>
-          <w:lang w:val="ru-BY"/>
-        </w:rPr>
-        <w:t>JavaScript</w:t>
-      </w:r>
-      <w:proofErr w:type="spellEnd"/>
-      <w:r>
-        <w:rPr>
-          <w:lang w:val="ru-BY"/>
-        </w:rPr>
-        <w:t xml:space="preserve"> и предоставляющий более совершенные инструменты в любом масштабе.</w:t>
-      </w:r>
-    </w:p>
-    <w:p>
-      <w:pPr>
-        <w:rPr>
-          <w:lang w:val="ru-BY"/>
-        </w:rPr>
-      </w:pPr>
-      <w:r>
-        <w:rPr>
-          <w:lang w:val="ru-BY"/>
-        </w:rPr>
-        <w:t>React.js –</w:t>
-      </w:r>
-      <w:r>
-        <w:rPr>
-          <w:lang w:val="ru-BY"/>
-        </w:rPr>
-        <w:t xml:space="preserve"> </w:t>
-      </w:r>
-      <w:r>
-        <w:rPr>
-          <w:lang w:val="ru-BY"/>
-        </w:rPr>
-        <w:t xml:space="preserve">библиотека для языка программирования </w:t>
-      </w:r>
-      <w:proofErr w:type="spellStart"/>
-      <w:r>
-        <w:rPr>
-          <w:lang w:val="ru-BY"/>
-        </w:rPr>
-        <w:t>JavaScript</w:t>
-      </w:r>
-      <w:proofErr w:type="spellEnd"/>
-      <w:r>
-        <w:rPr>
-          <w:lang w:val="ru-BY"/>
-        </w:rPr>
-        <w:t xml:space="preserve"> с открытым исходным кодом для разработки пользовательских интерфейсов. Она помогает быстро и легко реализовать реактивность </w:t>
-      </w:r>
-      <w:r>
-        <w:rPr>
-          <w:lang w:val="ru-BY"/>
-        </w:rPr>
-        <w:t>–</w:t>
-      </w:r>
-      <w:r>
-        <w:rPr>
-          <w:lang w:val="ru-BY"/>
-        </w:rPr>
-        <w:t xml:space="preserve"> явление, когда в ответ на изменение одного элемента меняется все остальное.</w:t>
-      </w:r>
-    </w:p>
-    <w:p>
-      <w:pPr>
-        <w:rPr>
-          <w:lang w:val="ru-BY"/>
-        </w:rPr>
-      </w:pPr>
-      <w:r>
-        <w:rPr>
-          <w:lang w:val="ru-BY"/>
-        </w:rPr>
-        <w:t xml:space="preserve">Node.js – это платформа с открытым исходным кодом для работы с языком </w:t>
-      </w:r>
-      <w:proofErr w:type="spellStart"/>
-      <w:r>
-        <w:rPr>
-          <w:lang w:val="ru-BY"/>
-        </w:rPr>
-        <w:t>JavaScript</w:t>
-      </w:r>
-      <w:proofErr w:type="spellEnd"/>
-      <w:r>
-        <w:rPr>
-          <w:lang w:val="ru-BY"/>
-        </w:rPr>
-        <w:t xml:space="preserve">, построенная на движке </w:t>
-      </w:r>
-      <w:proofErr w:type="spellStart"/>
-      <w:r>
-        <w:rPr>
-          <w:lang w:val="ru-BY"/>
-        </w:rPr>
-        <w:t>Chrome</w:t>
-      </w:r>
-      <w:proofErr w:type="spellEnd"/>
-      <w:r>
-        <w:rPr>
-          <w:lang w:val="ru-BY"/>
-        </w:rPr>
-        <w:t xml:space="preserve"> V8</w:t>
-      </w:r>
-      <w:r>
-        <w:rPr>
-          <w:lang w:val="ru-BY"/>
-        </w:rPr>
-        <w:t xml:space="preserve"> [10]</w:t>
-      </w:r>
-      <w:r>
-        <w:rPr>
-          <w:lang w:val="ru-BY"/>
-        </w:rPr>
-        <w:t>. Она позволяет писать серверный код для веб-приложений и динамических веб-страниц, а также программ командной строки. В основе платформы – событийно-управляемая модель с неблокирующими операциями ввода-вывода, что делает ее эффективной и легкой.</w:t>
+    </w:p>
+    <w:p>
+      <w:pPr>
+        <w:rPr>
+          <w:lang w:val="ru-BY"/>
+        </w:rPr>
+      </w:pPr>
+      <w:r>
+        <w:rPr>
+          <w:lang w:val="ru-BY"/>
+        </w:rPr>
+        <w:t xml:space="preserve">3 Оперативная память. </w:t>
+      </w:r>
+      <w:r>
+        <w:rPr>
+          <w:lang w:val="ru-BY"/>
+        </w:rPr>
+        <w:t>Ввиду необходимости загружать в память порой тяжелые сцены, р</w:t>
+      </w:r>
+      <w:r>
+        <w:rPr>
+          <w:lang w:val="ru-BY"/>
+        </w:rPr>
+        <w:t xml:space="preserve">екомендуется иметь как минимум </w:t>
+      </w:r>
+      <w:r>
+        <w:rPr>
+          <w:lang w:val="ru-BY"/>
+        </w:rPr>
+        <w:t>6</w:t>
+      </w:r>
+      <w:r>
+        <w:rPr>
+          <w:lang w:val="ru-BY"/>
+        </w:rPr>
+        <w:t xml:space="preserve"> ГБ RAM.</w:t>
+      </w:r>
+      <w:r>
+        <w:rPr>
+          <w:lang w:val="ru-BY"/>
+        </w:rPr>
+        <w:t xml:space="preserve"> Также рекомендуется иметь отдельную видеопамять как минимум 2 ГБ VRAM.</w:t>
+      </w:r>
+    </w:p>
+    <w:p>
+      <w:pPr>
+        <w:rPr>
+          <w:lang w:val="ru-BY"/>
+        </w:rPr>
+      </w:pPr>
+      <w:r>
+        <w:rPr>
+          <w:lang w:val="ru-BY"/>
+        </w:rPr>
+        <w:t>Необходимо предусмотреть</w:t>
+      </w:r>
+      <w:r>
+        <w:rPr>
+          <w:lang w:val="ru-BY"/>
+        </w:rPr>
+        <w:t xml:space="preserve"> масштабируемость, защищенность и ремонтопригодность</w:t>
+      </w:r>
+      <w:r>
+        <w:rPr>
+          <w:lang w:val="ru-BY"/>
+        </w:rPr>
+        <w:t>, которые</w:t>
+      </w:r>
+      <w:r>
+        <w:rPr>
+          <w:lang w:val="ru-BY"/>
+        </w:rPr>
+        <w:t xml:space="preserve"> являются важными характеристиками для любой системы. Обеспечение этих характеристик может помочь обеспечить работоспособность системы и удовлетворить потребности пользователей. </w:t>
+      </w:r>
+    </w:p>
+    <w:p>
+      <w:pPr>
+        <w:rPr>
+          <w:lang w:val="ru-BY"/>
+        </w:rPr>
+      </w:pPr>
+      <w:r>
+        <w:rPr>
+          <w:lang w:val="ru-BY"/>
+        </w:rPr>
+        <w:t>Обеспечению масштабируемости способствует выбранный фреймворк, который позволяет писать относительно расширяемый код по сравнению с классическими SPA React-приложениями.</w:t>
       </w:r>
     </w:p>
     <w:p>
@@ -4640,539 +4515,8 @@
           <w:lang w:val="ru-BY"/>
         </w:rPr>
         <w:lastRenderedPageBreak/>
-        <w:t xml:space="preserve">В качестве базы данных будет использоваться на выбор </w:t>
-      </w:r>
-      <w:proofErr w:type="spellStart"/>
-      <w:r>
-        <w:rPr>
-          <w:lang w:val="ru-BY"/>
-        </w:rPr>
-        <w:t>MongoDB</w:t>
-      </w:r>
-      <w:proofErr w:type="spellEnd"/>
-      <w:r>
-        <w:rPr>
-          <w:lang w:val="ru-BY"/>
-        </w:rPr>
-        <w:t xml:space="preserve"> </w:t>
-      </w:r>
-      <w:r>
-        <w:rPr>
-          <w:lang w:val="ru-BY"/>
-        </w:rPr>
-        <w:t xml:space="preserve">[11] </w:t>
-      </w:r>
-      <w:r>
-        <w:rPr>
-          <w:lang w:val="ru-BY"/>
-        </w:rPr>
-        <w:t xml:space="preserve">или </w:t>
-      </w:r>
-      <w:proofErr w:type="spellStart"/>
-      <w:r>
-        <w:rPr>
-          <w:lang w:val="ru-BY"/>
-        </w:rPr>
-        <w:t>PostgreSQL</w:t>
-      </w:r>
-      <w:proofErr w:type="spellEnd"/>
-      <w:r>
-        <w:rPr>
-          <w:lang w:val="ru-BY"/>
-        </w:rPr>
-        <w:t xml:space="preserve"> [12]</w:t>
-      </w:r>
-      <w:r>
-        <w:rPr>
-          <w:lang w:val="ru-BY"/>
-        </w:rPr>
-        <w:t>.</w:t>
-      </w:r>
-    </w:p>
-    <w:p>
-      <w:pPr>
-        <w:rPr>
-          <w:lang w:val="ru-BY"/>
-        </w:rPr>
-      </w:pPr>
-      <w:proofErr w:type="spellStart"/>
-      <w:r>
-        <w:rPr>
-          <w:lang w:val="ru-BY"/>
-        </w:rPr>
-        <w:t>MongoDB</w:t>
-      </w:r>
-      <w:proofErr w:type="spellEnd"/>
-      <w:r>
-        <w:rPr>
-          <w:lang w:val="ru-BY"/>
-        </w:rPr>
-        <w:t xml:space="preserve"> – это </w:t>
-      </w:r>
-      <w:proofErr w:type="spellStart"/>
-      <w:r>
-        <w:rPr>
-          <w:lang w:val="ru-BY"/>
-        </w:rPr>
-        <w:t>документоориентированная</w:t>
-      </w:r>
-      <w:proofErr w:type="spellEnd"/>
-      <w:r>
-        <w:rPr>
-          <w:lang w:val="ru-BY"/>
-        </w:rPr>
-        <w:t xml:space="preserve"> система управления базами данных, которая не требует описания схемы таблиц. Считается одним из классических примеров </w:t>
-      </w:r>
-      <w:proofErr w:type="spellStart"/>
-      <w:r>
-        <w:rPr>
-          <w:lang w:val="ru-BY"/>
-        </w:rPr>
-        <w:t>NoSQL</w:t>
-      </w:r>
-      <w:proofErr w:type="spellEnd"/>
-      <w:r>
-        <w:rPr>
-          <w:lang w:val="ru-BY"/>
-        </w:rPr>
-        <w:t>-систем, использует JSON-подобные документы и схему базы данных. Написана на языке C++.</w:t>
-      </w:r>
-    </w:p>
-    <w:p>
-      <w:pPr>
-        <w:rPr>
-          <w:lang w:val="ru-BY"/>
-        </w:rPr>
-      </w:pPr>
-      <w:proofErr w:type="spellStart"/>
-      <w:r>
-        <w:rPr>
-          <w:lang w:val="ru-BY"/>
-        </w:rPr>
-        <w:t>PostgreSQL</w:t>
-      </w:r>
-      <w:proofErr w:type="spellEnd"/>
-      <w:r>
-        <w:rPr>
-          <w:lang w:val="ru-BY"/>
-        </w:rPr>
-        <w:t xml:space="preserve"> – это объектно-реляционная система управления базами данных (ORDBMS), наиболее развитая из открытых СУБД в мире. Имеет открытый исходный код и является альтернативой коммерческим базам данных.</w:t>
-      </w:r>
-    </w:p>
-    <w:p>
-      <w:pPr>
-        <w:rPr>
-          <w:lang w:val="ru-BY"/>
-        </w:rPr>
-      </w:pPr>
-      <w:r>
-        <w:rPr>
-          <w:lang w:val="ru-BY"/>
-        </w:rPr>
-        <w:t xml:space="preserve">Основная разработка будет вестись в средах разработки </w:t>
-      </w:r>
-      <w:proofErr w:type="spellStart"/>
-      <w:r>
-        <w:rPr>
-          <w:lang w:val="ru-BY"/>
-        </w:rPr>
-        <w:t>JetBrains</w:t>
-      </w:r>
-      <w:proofErr w:type="spellEnd"/>
-      <w:r>
-        <w:rPr>
-          <w:lang w:val="ru-BY"/>
-        </w:rPr>
-        <w:t xml:space="preserve"> </w:t>
-      </w:r>
-      <w:proofErr w:type="spellStart"/>
-      <w:r>
-        <w:rPr>
-          <w:lang w:val="ru-BY"/>
-        </w:rPr>
-        <w:t>WebStorm</w:t>
-      </w:r>
-      <w:proofErr w:type="spellEnd"/>
-      <w:r>
-        <w:rPr>
-          <w:lang w:val="ru-BY"/>
-        </w:rPr>
-        <w:t xml:space="preserve"> </w:t>
-      </w:r>
-      <w:r>
-        <w:rPr>
-          <w:lang w:val="ru-BY"/>
-        </w:rPr>
-        <w:t xml:space="preserve">[13] </w:t>
-      </w:r>
-      <w:r>
-        <w:rPr>
-          <w:lang w:val="ru-BY"/>
-        </w:rPr>
-        <w:t xml:space="preserve">и </w:t>
-      </w:r>
-      <w:proofErr w:type="spellStart"/>
-      <w:r>
-        <w:rPr>
-          <w:lang w:val="ru-BY"/>
-        </w:rPr>
-        <w:t>Microsoft</w:t>
-      </w:r>
-      <w:proofErr w:type="spellEnd"/>
-      <w:r>
-        <w:rPr>
-          <w:lang w:val="ru-BY"/>
-        </w:rPr>
-        <w:t xml:space="preserve"> </w:t>
-      </w:r>
-      <w:proofErr w:type="spellStart"/>
-      <w:r>
-        <w:rPr>
-          <w:lang w:val="ru-BY"/>
-        </w:rPr>
-        <w:t>Visual</w:t>
-      </w:r>
-      <w:proofErr w:type="spellEnd"/>
-      <w:r>
-        <w:rPr>
-          <w:lang w:val="ru-BY"/>
-        </w:rPr>
-        <w:t xml:space="preserve"> </w:t>
-      </w:r>
-      <w:proofErr w:type="spellStart"/>
-      <w:r>
-        <w:rPr>
-          <w:lang w:val="ru-BY"/>
-        </w:rPr>
-        <w:t>Studio</w:t>
-      </w:r>
-      <w:proofErr w:type="spellEnd"/>
-      <w:r>
-        <w:rPr>
-          <w:lang w:val="ru-BY"/>
-        </w:rPr>
-        <w:t xml:space="preserve"> </w:t>
-      </w:r>
-      <w:proofErr w:type="spellStart"/>
-      <w:r>
-        <w:rPr>
-          <w:lang w:val="ru-BY"/>
-        </w:rPr>
-        <w:t>Code</w:t>
-      </w:r>
-      <w:proofErr w:type="spellEnd"/>
-      <w:r>
-        <w:rPr>
-          <w:lang w:val="ru-BY"/>
-        </w:rPr>
-        <w:t xml:space="preserve"> [14]</w:t>
-      </w:r>
-      <w:r>
-        <w:rPr>
-          <w:lang w:val="ru-BY"/>
-        </w:rPr>
-        <w:t>. Также при необходимости будут задействованы и другие инструменты.</w:t>
-      </w:r>
-    </w:p>
-    <w:p>
-      <w:pPr>
-        <w:pStyle w:val="Heading2"/>
-        <w:rPr>
-          <w:lang w:val="ru-BY"/>
-        </w:rPr>
-      </w:pPr>
-      <w:bookmarkStart w:id="15" w:name="_Toc146477697"/>
-      <w:r>
-        <w:rPr>
-          <w:lang w:val="ru-BY"/>
-        </w:rPr>
-        <w:t>2.5 Нефункциональные требования</w:t>
-      </w:r>
-      <w:bookmarkEnd w:id="15"/>
-    </w:p>
-    <w:p>
-      <w:pPr>
-        <w:rPr>
-          <w:lang w:val="ru-BY"/>
-        </w:rPr>
-      </w:pPr>
-      <w:r>
-        <w:rPr>
-          <w:color w:val="000000"/>
-          <w:lang w:val="ru-BY"/>
-        </w:rPr>
-        <w:t xml:space="preserve">Для реализации проекта необходимо предусмотреть следующие нефункциональные требования: </w:t>
-      </w:r>
-    </w:p>
-    <w:p>
-      <w:pPr>
-        <w:rPr>
-          <w:lang w:val="ru-BY"/>
-        </w:rPr>
-      </w:pPr>
-      <w:r>
-        <w:rPr>
-          <w:lang w:val="ru-BY"/>
-        </w:rPr>
-        <w:t>1 Процессор</w:t>
-      </w:r>
-      <w:r>
-        <w:rPr>
-          <w:lang w:val="ru-BY"/>
-        </w:rPr>
-        <w:t xml:space="preserve"> и видеокарта</w:t>
-      </w:r>
-      <w:r>
-        <w:rPr>
-          <w:lang w:val="ru-BY"/>
-        </w:rPr>
-        <w:t>. Т</w:t>
-      </w:r>
-      <w:r>
-        <w:rPr>
-          <w:lang w:val="ru-BY"/>
-        </w:rPr>
-        <w:t>ак как</w:t>
-      </w:r>
-      <w:r>
-        <w:rPr>
-          <w:lang w:val="ru-BY"/>
-        </w:rPr>
-        <w:t xml:space="preserve"> </w:t>
-      </w:r>
-      <w:r>
-        <w:rPr>
-          <w:lang w:val="ru-BY"/>
-        </w:rPr>
-        <w:t>программное средство</w:t>
-      </w:r>
-      <w:r>
-        <w:rPr>
-          <w:lang w:val="ru-BY"/>
-        </w:rPr>
-        <w:t xml:space="preserve"> будет оформлен</w:t>
-      </w:r>
-      <w:r>
-        <w:rPr>
-          <w:lang w:val="ru-BY"/>
-        </w:rPr>
-        <w:t>о</w:t>
-      </w:r>
-      <w:r>
-        <w:rPr>
-          <w:lang w:val="ru-BY"/>
-        </w:rPr>
-        <w:t xml:space="preserve"> в виде веб-приложения,</w:t>
-      </w:r>
-      <w:r>
-        <w:rPr>
-          <w:lang w:val="ru-BY"/>
-        </w:rPr>
-        <w:t xml:space="preserve"> использующего технологию </w:t>
-      </w:r>
-      <w:proofErr w:type="spellStart"/>
-      <w:r>
-        <w:rPr>
-          <w:lang w:val="ru-BY"/>
-        </w:rPr>
-        <w:t>WebGL</w:t>
-      </w:r>
-      <w:proofErr w:type="spellEnd"/>
-      <w:r>
-        <w:rPr>
-          <w:lang w:val="ru-BY"/>
-        </w:rPr>
-        <w:t xml:space="preserve"> [15]</w:t>
-      </w:r>
-      <w:r>
-        <w:rPr>
-          <w:lang w:val="ru-BY"/>
-        </w:rPr>
-        <w:t>, то необходимо, чтобы видеопроцессор мог комфортно справляться с отрисовкой не только примитивных, но и относительно сложных сцен с большим количеством моделей и мешей. Также браузер должен поддерживать опцию аппаратного ускорения для отрисовки страниц. Это обеспечит комфортный опыт не только разработки, но и последующего пользования.</w:t>
-      </w:r>
-    </w:p>
-    <w:p>
-      <w:pPr>
-        <w:rPr>
-          <w:lang w:val="ru-BY"/>
-        </w:rPr>
-      </w:pPr>
-      <w:r>
-        <w:rPr>
-          <w:lang w:val="ru-BY"/>
-        </w:rPr>
-        <w:t xml:space="preserve">2 Система. </w:t>
-      </w:r>
-      <w:r>
-        <w:rPr>
-          <w:lang w:val="ru-BY"/>
-        </w:rPr>
-        <w:t xml:space="preserve">Так как экосистема </w:t>
-      </w:r>
-      <w:proofErr w:type="spellStart"/>
-      <w:r>
-        <w:rPr>
-          <w:lang w:val="ru-BY"/>
-        </w:rPr>
-        <w:t>NodeJS</w:t>
-      </w:r>
-      <w:proofErr w:type="spellEnd"/>
-      <w:r>
-        <w:rPr>
-          <w:lang w:val="ru-BY"/>
-        </w:rPr>
-        <w:t xml:space="preserve"> является кроссплатформенной, то любая популярная операционная система</w:t>
-      </w:r>
-      <w:r>
-        <w:rPr>
-          <w:lang w:val="ru-BY"/>
-        </w:rPr>
-        <w:t xml:space="preserve">, на которой можно установить </w:t>
-      </w:r>
-      <w:r>
-        <w:t>NodeJS</w:t>
-      </w:r>
-      <w:r>
-        <w:rPr>
-          <w:lang w:val="ru-BY"/>
-        </w:rPr>
-        <w:t>,</w:t>
-      </w:r>
-      <w:r>
-        <w:rPr>
-          <w:lang w:val="ru-BY"/>
-        </w:rPr>
-        <w:t xml:space="preserve"> является подходящей.</w:t>
-      </w:r>
-      <w:r>
-        <w:rPr>
-          <w:lang w:val="ru-BY"/>
-        </w:rPr>
-        <w:t xml:space="preserve"> </w:t>
-      </w:r>
-    </w:p>
-    <w:p>
-      <w:pPr>
-        <w:rPr>
-          <w:lang w:val="ru-BY"/>
-        </w:rPr>
-      </w:pPr>
-      <w:r>
-        <w:rPr>
-          <w:lang w:val="ru-BY"/>
-        </w:rPr>
-        <w:t xml:space="preserve">3 Оперативная память. </w:t>
-      </w:r>
-      <w:r>
-        <w:rPr>
-          <w:lang w:val="ru-BY"/>
-        </w:rPr>
-        <w:t>Ввиду необходимости загружать в память порой тяжелые сцены, р</w:t>
-      </w:r>
-      <w:r>
-        <w:rPr>
-          <w:lang w:val="ru-BY"/>
-        </w:rPr>
-        <w:t xml:space="preserve">екомендуется иметь как минимум </w:t>
-      </w:r>
-      <w:r>
-        <w:rPr>
-          <w:lang w:val="ru-BY"/>
-        </w:rPr>
-        <w:t>6</w:t>
-      </w:r>
-      <w:r>
-        <w:rPr>
-          <w:lang w:val="ru-BY"/>
-        </w:rPr>
-        <w:t xml:space="preserve"> ГБ RAM.</w:t>
-      </w:r>
-      <w:r>
-        <w:rPr>
-          <w:lang w:val="ru-BY"/>
-        </w:rPr>
-        <w:t xml:space="preserve"> Также рекомендуется иметь отдельную видеопамять как минимум 2 ГБ VRAM.</w:t>
-      </w:r>
-    </w:p>
-    <w:p>
-      <w:pPr>
-        <w:rPr>
-          <w:lang w:val="ru-BY"/>
-        </w:rPr>
-      </w:pPr>
-      <w:r>
-        <w:rPr>
-          <w:lang w:val="ru-BY"/>
-        </w:rPr>
-        <w:t>Необходимо предусмотреть</w:t>
-      </w:r>
-      <w:r>
-        <w:rPr>
-          <w:lang w:val="ru-BY"/>
-        </w:rPr>
-        <w:t xml:space="preserve"> масштабируемость, защищенность и ремонтопригодность</w:t>
-      </w:r>
-      <w:r>
-        <w:rPr>
-          <w:lang w:val="ru-BY"/>
-        </w:rPr>
-        <w:t>, которые</w:t>
-      </w:r>
-      <w:r>
-        <w:rPr>
-          <w:lang w:val="ru-BY"/>
-        </w:rPr>
-        <w:t xml:space="preserve"> являются важными характеристиками для любой системы. Обеспечение этих характеристик может помочь обеспечить работоспособность системы и удовлетворить потребности пользователей. </w:t>
-      </w:r>
-    </w:p>
-    <w:p>
-      <w:pPr>
-        <w:rPr>
-          <w:lang w:val="ru-BY"/>
-        </w:rPr>
-      </w:pPr>
-      <w:r>
-        <w:rPr>
-          <w:lang w:val="ru-BY"/>
-        </w:rPr>
-        <w:t xml:space="preserve">Обеспечению масштабируемости способствует выбранный фреймворк, который позволяет писать относительно расширяемый код по сравнению с классическими SPA </w:t>
-      </w:r>
-      <w:proofErr w:type="spellStart"/>
-      <w:r>
-        <w:rPr>
-          <w:lang w:val="ru-BY"/>
-        </w:rPr>
-        <w:t>React</w:t>
-      </w:r>
-      <w:proofErr w:type="spellEnd"/>
-      <w:r>
-        <w:rPr>
-          <w:lang w:val="ru-BY"/>
-        </w:rPr>
-        <w:t>-приложениями.</w:t>
-      </w:r>
-    </w:p>
-    <w:p>
-      <w:pPr>
-        <w:rPr>
-          <w:lang w:val="ru-BY"/>
-        </w:rPr>
-      </w:pPr>
-      <w:r>
-        <w:rPr>
-          <w:lang w:val="ru-BY"/>
-        </w:rPr>
-        <w:lastRenderedPageBreak/>
-        <w:t xml:space="preserve">Для обеспечения ремонтопригодности необходимо написать документированный код, а также использовать системы контроля версий, такие, например, как </w:t>
-      </w:r>
-      <w:proofErr w:type="spellStart"/>
-      <w:r>
-        <w:rPr>
-          <w:lang w:val="ru-BY"/>
-        </w:rPr>
-        <w:t>Git</w:t>
-      </w:r>
-      <w:proofErr w:type="spellEnd"/>
+        <w:t>Для обеспечения ремонтопригодности необходимо написать документированный код, а также использовать системы контроля версий, такие, например, как Git</w:t>
+      </w:r>
       <w:r>
         <w:rPr>
           <w:lang w:val="ru-BY"/>
@@ -5183,21 +4527,7 @@
         <w:rPr>
           <w:lang w:val="ru-BY"/>
         </w:rPr>
-        <w:t xml:space="preserve"> и при необходимости поясняющие </w:t>
-      </w:r>
-      <w:proofErr w:type="spellStart"/>
-      <w:r>
-        <w:rPr>
-          <w:lang w:val="ru-BY"/>
-        </w:rPr>
-        <w:t>md</w:t>
-      </w:r>
-      <w:proofErr w:type="spellEnd"/>
-      <w:r>
-        <w:rPr>
-          <w:lang w:val="ru-BY"/>
-        </w:rPr>
-        <w:t>-файлы.</w:t>
+        <w:t xml:space="preserve"> и при необходимости поясняющие md-файлы.</w:t>
       </w:r>
     </w:p>
     <w:p>
@@ -5223,7 +4553,7 @@
           <w:lang w:val="ru-BY"/>
         </w:rPr>
       </w:pPr>
-      <w:bookmarkStart w:id="16" w:name="_Toc146477698"/>
+      <w:bookmarkStart w:id="15" w:name="_Toc146477698"/>
       <w:r>
         <w:rPr>
           <w:lang w:val="ru-BY"/>
@@ -5231,7 +4561,7 @@
         <w:lastRenderedPageBreak/>
         <w:t>Список используемых источников</w:t>
       </w:r>
-      <w:bookmarkEnd w:id="16"/>
+      <w:bookmarkEnd w:id="15"/>
     </w:p>
     <w:p>
       <w:pPr>
@@ -5284,23 +4614,7 @@
           <w:szCs w:val="20"/>
           <w:lang w:val="ru-BY" w:eastAsia="be-BY"/>
         </w:rPr>
-        <w:t xml:space="preserve">Платформа </w:t>
-      </w:r>
-      <w:proofErr w:type="spellStart"/>
-      <w:r>
-        <w:rPr>
-          <w:szCs w:val="20"/>
-          <w:lang w:val="ru-BY" w:eastAsia="be-BY"/>
-        </w:rPr>
-        <w:t>Roomle</w:t>
-      </w:r>
-      <w:proofErr w:type="spellEnd"/>
-      <w:r>
-        <w:rPr>
-          <w:szCs w:val="20"/>
-          <w:lang w:val="ru-BY" w:eastAsia="be-BY"/>
-        </w:rPr>
-        <w:t xml:space="preserve"> [Электронный ресурс]. – Режим доступа:  https://www.roomle.com/en. – Дата доступа: 20.09.2023</w:t>
+        <w:t>Платформа Roomle [Электронный ресурс]. – Режим доступа:  https://www.roomle.com/en. – Дата доступа: 20.09.2023</w:t>
       </w:r>
     </w:p>
     <w:p>
@@ -5319,23 +4633,7 @@
           <w:szCs w:val="20"/>
           <w:lang w:val="ru-BY" w:eastAsia="be-BY"/>
         </w:rPr>
-        <w:t xml:space="preserve">[3] Платформа </w:t>
-      </w:r>
-      <w:proofErr w:type="spellStart"/>
-      <w:r>
-        <w:rPr>
-          <w:szCs w:val="20"/>
-          <w:lang w:val="ru-BY" w:eastAsia="be-BY"/>
-        </w:rPr>
-        <w:t>RoomToDo</w:t>
-      </w:r>
-      <w:proofErr w:type="spellEnd"/>
-      <w:r>
-        <w:rPr>
-          <w:szCs w:val="20"/>
-          <w:lang w:val="ru-BY" w:eastAsia="be-BY"/>
-        </w:rPr>
-        <w:t xml:space="preserve"> [Электронный ресурс]. – Режим доступа: https://roomtodo.com/en/. – Дата доступа: 20.09.2023</w:t>
+        <w:t>[3] Платформа RoomToDo [Электронный ресурс]. – Режим доступа: https://roomtodo.com/en/. – Дата доступа: 20.09.2023</w:t>
       </w:r>
     </w:p>
     <w:p>
@@ -5356,6 +4654,8 @@
         </w:rPr>
         <w:t>[4] Семантически корректный сайт [Электронный ресурс]. – Режим доступа: https://web.dev/learn/html/semantic-html. – Дата доступа: 21.09.2023</w:t>
       </w:r>
+      <w:bookmarkStart w:id="16" w:name="_GoBack"/>
+      <w:bookmarkEnd w:id="16"/>
     </w:p>
     <w:p>
       <w:pPr>
@@ -5373,7 +4673,7 @@
           <w:szCs w:val="20"/>
           <w:lang w:val="ru-BY" w:eastAsia="be-BY"/>
         </w:rPr>
-        <w:t>[4] Семантически корректный сайт [Электронный ресурс]. – Режим доступа: https://web.dev/learn/html/semantic-html. – Дата доступа: 21.09.2023</w:t>
+        <w:t>[5] Доступный интерфейс [Электронный ресурс]. – Режим доступа: https://developer.mozilla.org/en-US/docs/Learn/Accessibility/HTML/. – Дата доступа: 21.09.2023</w:t>
       </w:r>
     </w:p>
     <w:p>
@@ -5392,7 +4692,7 @@
           <w:szCs w:val="20"/>
           <w:lang w:val="ru-BY" w:eastAsia="be-BY"/>
         </w:rPr>
-        <w:t>[5] Доступный интерфейс [Электронный ресурс]. – Режим доступа: https://developer.mozilla.org/en-US/docs/Learn/Accessibility/HTML/. – Дата доступа: 21.09.2023</w:t>
+        <w:t>[6] Фреймворк NextJS [Электронный ресурс]. – Режим доступа: https://nextjs.org/. – Дата доступа: 22.09.2023</w:t>
       </w:r>
     </w:p>
     <w:p>
@@ -5411,23 +4711,7 @@
           <w:szCs w:val="20"/>
           <w:lang w:val="ru-BY" w:eastAsia="be-BY"/>
         </w:rPr>
-        <w:t xml:space="preserve">[6] Фреймворк </w:t>
-      </w:r>
-      <w:proofErr w:type="spellStart"/>
-      <w:r>
-        <w:rPr>
-          <w:szCs w:val="20"/>
-          <w:lang w:val="ru-BY" w:eastAsia="be-BY"/>
-        </w:rPr>
-        <w:t>NextJS</w:t>
-      </w:r>
-      <w:proofErr w:type="spellEnd"/>
-      <w:r>
-        <w:rPr>
-          <w:szCs w:val="20"/>
-          <w:lang w:val="ru-BY" w:eastAsia="be-BY"/>
-        </w:rPr>
-        <w:t xml:space="preserve"> [Электронный ресурс]. – Режим доступа: https://nextjs.org/. – Дата доступа: 22.09.2023</w:t>
+        <w:t>[7] Язык программирования TypeScript [Электронный ресурс]. – Режим доступа: https://www.typescriptlang.org/. – Дата доступа: 22.09.2023</w:t>
       </w:r>
     </w:p>
     <w:p>
@@ -5446,23 +4730,63 @@
           <w:szCs w:val="20"/>
           <w:lang w:val="ru-BY" w:eastAsia="be-BY"/>
         </w:rPr>
-        <w:t xml:space="preserve">[7] Язык программирования </w:t>
-      </w:r>
-      <w:proofErr w:type="spellStart"/>
-      <w:r>
-        <w:rPr>
-          <w:szCs w:val="20"/>
-          <w:lang w:val="ru-BY" w:eastAsia="be-BY"/>
-        </w:rPr>
-        <w:t>TypeScript</w:t>
-      </w:r>
-      <w:proofErr w:type="spellEnd"/>
-      <w:r>
-        <w:rPr>
-          <w:szCs w:val="20"/>
-          <w:lang w:val="ru-BY" w:eastAsia="be-BY"/>
-        </w:rPr>
-        <w:t xml:space="preserve"> [Электронный ресурс]. – Режим доступа: https://www.typescriptlang.org/. – Дата доступа: 22.09.2023</w:t>
+        <w:t>[</w:t>
+      </w:r>
+      <w:r>
+        <w:rPr>
+          <w:szCs w:val="20"/>
+          <w:lang w:val="ru-BY" w:eastAsia="be-BY"/>
+        </w:rPr>
+        <w:t>8</w:t>
+      </w:r>
+      <w:r>
+        <w:rPr>
+          <w:szCs w:val="20"/>
+          <w:lang w:val="ru-BY" w:eastAsia="be-BY"/>
+        </w:rPr>
+        <w:t xml:space="preserve">] </w:t>
+      </w:r>
+      <w:r>
+        <w:rPr>
+          <w:szCs w:val="20"/>
+          <w:lang w:val="ru-BY" w:eastAsia="be-BY"/>
+        </w:rPr>
+        <w:t>Платформа NodeJS</w:t>
+      </w:r>
+      <w:r>
+        <w:rPr>
+          <w:szCs w:val="20"/>
+          <w:lang w:val="ru-BY" w:eastAsia="be-BY"/>
+        </w:rPr>
+        <w:t xml:space="preserve"> [Электронный ресурс]. – Режим доступа: </w:t>
+      </w:r>
+      <w:r>
+        <w:rPr>
+          <w:szCs w:val="20"/>
+          <w:lang w:val="ru-BY" w:eastAsia="be-BY"/>
+        </w:rPr>
+        <w:t>https://nodejs.org/en</w:t>
+      </w:r>
+      <w:r>
+        <w:rPr>
+          <w:szCs w:val="20"/>
+          <w:lang w:val="ru-BY" w:eastAsia="be-BY"/>
+        </w:rPr>
+        <w:t>. – Дата доступа: 2</w:t>
+      </w:r>
+      <w:r>
+        <w:rPr>
+          <w:szCs w:val="20"/>
+          <w:lang w:val="ru-BY" w:eastAsia="be-BY"/>
+        </w:rPr>
+        <w:t>2</w:t>
+      </w:r>
+      <w:r>
+        <w:rPr>
+          <w:szCs w:val="20"/>
+          <w:lang w:val="ru-BY" w:eastAsia="be-BY"/>
+        </w:rPr>
+        <w:t>.09.2023</w:t>
       </w:r>
     </w:p>
     <w:p>
@@ -5488,7 +4812,7 @@
           <w:szCs w:val="20"/>
           <w:lang w:val="ru-BY" w:eastAsia="be-BY"/>
         </w:rPr>
-        <w:t>8</w:t>
+        <w:t>9</w:t>
       </w:r>
       <w:r>
         <w:rPr>
@@ -5502,17 +4826,8 @@
           <w:szCs w:val="20"/>
           <w:lang w:val="ru-BY" w:eastAsia="be-BY"/>
         </w:rPr>
-        <w:t xml:space="preserve">Платформа </w:t>
-      </w:r>
-      <w:proofErr w:type="spellStart"/>
-      <w:r>
-        <w:rPr>
-          <w:szCs w:val="20"/>
-          <w:lang w:val="ru-BY" w:eastAsia="be-BY"/>
-        </w:rPr>
-        <w:t>NodeJS</w:t>
-      </w:r>
-      <w:proofErr w:type="spellEnd"/>
+        <w:t>Библиотека для разработки интерфейсов ReactJS</w:t>
+      </w:r>
       <w:r>
         <w:rPr>
           <w:szCs w:val="20"/>
@@ -5525,7 +4840,7 @@
           <w:szCs w:val="20"/>
           <w:lang w:val="ru-BY" w:eastAsia="be-BY"/>
         </w:rPr>
-        <w:t>https://nodejs.org/en</w:t>
+        <w:t>https://react.dev/</w:t>
       </w:r>
       <w:r>
         <w:rPr>
@@ -5565,72 +4880,35 @@
           <w:szCs w:val="20"/>
           <w:lang w:val="ru-BY" w:eastAsia="be-BY"/>
         </w:rPr>
-        <w:t>[</w:t>
-      </w:r>
-      <w:r>
-        <w:rPr>
-          <w:szCs w:val="20"/>
-          <w:lang w:val="ru-BY" w:eastAsia="be-BY"/>
-        </w:rPr>
-        <w:t>9</w:t>
-      </w:r>
-      <w:r>
-        <w:rPr>
-          <w:szCs w:val="20"/>
-          <w:lang w:val="ru-BY" w:eastAsia="be-BY"/>
-        </w:rPr>
-        <w:t xml:space="preserve">] </w:t>
-      </w:r>
-      <w:r>
-        <w:rPr>
-          <w:szCs w:val="20"/>
-          <w:lang w:val="ru-BY" w:eastAsia="be-BY"/>
-        </w:rPr>
-        <w:t xml:space="preserve">Библиотека для разработки интерфейсов </w:t>
-      </w:r>
-      <w:proofErr w:type="spellStart"/>
-      <w:r>
-        <w:rPr>
-          <w:szCs w:val="20"/>
-          <w:lang w:val="ru-BY" w:eastAsia="be-BY"/>
-        </w:rPr>
-        <w:t>ReactJS</w:t>
-      </w:r>
-      <w:proofErr w:type="spellEnd"/>
-      <w:r>
-        <w:rPr>
-          <w:szCs w:val="20"/>
-          <w:lang w:val="ru-BY" w:eastAsia="be-BY"/>
-        </w:rPr>
-        <w:t xml:space="preserve"> [Электронный ресурс]. – Режим доступа: </w:t>
-      </w:r>
-      <w:r>
-        <w:rPr>
-          <w:szCs w:val="20"/>
-          <w:lang w:val="ru-BY" w:eastAsia="be-BY"/>
-        </w:rPr>
-        <w:t>https://react.dev/</w:t>
-      </w:r>
-      <w:r>
-        <w:rPr>
-          <w:szCs w:val="20"/>
-          <w:lang w:val="ru-BY" w:eastAsia="be-BY"/>
-        </w:rPr>
-        <w:t>. – Дата доступа: 2</w:t>
-      </w:r>
-      <w:r>
-        <w:rPr>
-          <w:szCs w:val="20"/>
-          <w:lang w:val="ru-BY" w:eastAsia="be-BY"/>
-        </w:rPr>
-        <w:t>2</w:t>
-      </w:r>
-      <w:r>
-        <w:rPr>
-          <w:szCs w:val="20"/>
-          <w:lang w:val="ru-BY" w:eastAsia="be-BY"/>
-        </w:rPr>
-        <w:t>.09.2023</w:t>
+        <w:t xml:space="preserve">[10] Chrome V8 [Электронный ресурс]. – Режим доступа: </w:t>
+      </w:r>
+      <w:r>
+        <w:rPr>
+          <w:szCs w:val="20"/>
+          <w:lang w:val="ru-BY" w:eastAsia="be-BY"/>
+        </w:rPr>
+        <w:t>https://v8.dev/</w:t>
+      </w:r>
+      <w:r>
+        <w:rPr>
+          <w:szCs w:val="20"/>
+          <w:lang w:val="ru-BY" w:eastAsia="be-BY"/>
+        </w:rPr>
+        <w:t>.</w:t>
+      </w:r>
+      <w:r>
+        <w:rPr>
+          <w:szCs w:val="20"/>
+          <w:lang w:val="ru-BY" w:eastAsia="be-BY"/>
+        </w:rPr>
+        <w:t xml:space="preserve"> </w:t>
+      </w:r>
+      <w:r>
+        <w:rPr>
+          <w:szCs w:val="20"/>
+          <w:lang w:val="ru-BY" w:eastAsia="be-BY"/>
+        </w:rPr>
+        <w:t>– Дата доступа: 23.09.2023</w:t>
       </w:r>
     </w:p>
     <w:p>
@@ -5649,51 +4927,21 @@
           <w:szCs w:val="20"/>
           <w:lang w:val="ru-BY" w:eastAsia="be-BY"/>
         </w:rPr>
-        <w:t xml:space="preserve">[10] </w:t>
-      </w:r>
-      <w:proofErr w:type="spellStart"/>
-      <w:r>
-        <w:rPr>
-          <w:szCs w:val="20"/>
-          <w:lang w:val="ru-BY" w:eastAsia="be-BY"/>
-        </w:rPr>
-        <w:t>Chrome</w:t>
-      </w:r>
-      <w:proofErr w:type="spellEnd"/>
-      <w:r>
-        <w:rPr>
-          <w:szCs w:val="20"/>
-          <w:lang w:val="ru-BY" w:eastAsia="be-BY"/>
-        </w:rPr>
-        <w:t xml:space="preserve"> V8 [Электронный ресурс]. – Режим доступа: </w:t>
-      </w:r>
-      <w:r>
-        <w:rPr>
-          <w:szCs w:val="20"/>
-          <w:lang w:val="ru-BY" w:eastAsia="be-BY"/>
-        </w:rPr>
-        <w:t>https://v8.dev/</w:t>
-      </w:r>
-      <w:r>
-        <w:rPr>
-          <w:szCs w:val="20"/>
-          <w:lang w:val="ru-BY" w:eastAsia="be-BY"/>
-        </w:rPr>
-        <w:t>.</w:t>
-      </w:r>
-      <w:r>
-        <w:rPr>
-          <w:szCs w:val="20"/>
-          <w:lang w:val="ru-BY" w:eastAsia="be-BY"/>
-        </w:rPr>
-        <w:t xml:space="preserve"> </w:t>
-      </w:r>
-      <w:r>
-        <w:rPr>
-          <w:szCs w:val="20"/>
-          <w:lang w:val="ru-BY" w:eastAsia="be-BY"/>
-        </w:rPr>
-        <w:t>– Дата доступа: 23.09.2023</w:t>
+        <w:t>[1</w:t>
+      </w:r>
+      <w:r>
+        <w:rPr>
+          <w:szCs w:val="20"/>
+          <w:lang w:val="ru-BY" w:eastAsia="be-BY"/>
+        </w:rPr>
+        <w:t>1</w:t>
+      </w:r>
+      <w:r>
+        <w:rPr>
+          <w:szCs w:val="20"/>
+          <w:lang w:val="ru-BY" w:eastAsia="be-BY"/>
+        </w:rPr>
+        <w:t>] СУБД MongoDB  [Электронный ресурс]. – Режим доступа: https://www.mongodb.com/. – Дата доступа: 23.09.2023</w:t>
       </w:r>
     </w:p>
     <w:p>
@@ -5719,30 +4967,14 @@
           <w:szCs w:val="20"/>
           <w:lang w:val="ru-BY" w:eastAsia="be-BY"/>
         </w:rPr>
-        <w:t>1</w:t>
-      </w:r>
-      <w:r>
-        <w:rPr>
-          <w:szCs w:val="20"/>
-          <w:lang w:val="ru-BY" w:eastAsia="be-BY"/>
-        </w:rPr>
-        <w:t xml:space="preserve">] СУБД </w:t>
-      </w:r>
-      <w:proofErr w:type="spellStart"/>
-      <w:r>
-        <w:rPr>
-          <w:szCs w:val="20"/>
-          <w:lang w:val="ru-BY" w:eastAsia="be-BY"/>
-        </w:rPr>
-        <w:t>MongoDB</w:t>
-      </w:r>
-      <w:proofErr w:type="spellEnd"/>
-      <w:r>
-        <w:rPr>
-          <w:szCs w:val="20"/>
-          <w:lang w:val="ru-BY" w:eastAsia="be-BY"/>
-        </w:rPr>
-        <w:t xml:space="preserve">  [Электронный ресурс]. – Режим доступа: https://www.mongodb.com/. – Дата доступа: 23.09.2023</w:t>
+        <w:t>2</w:t>
+      </w:r>
+      <w:r>
+        <w:rPr>
+          <w:szCs w:val="20"/>
+          <w:lang w:val="ru-BY" w:eastAsia="be-BY"/>
+        </w:rPr>
+        <w:t>] СУБД PostgreSQL [Электронный ресурс]. – Режим доступа: https://www.postgresql.org/. – Дата доступа: 23.09.2023</w:t>
       </w:r>
     </w:p>
     <w:p>
@@ -5761,37 +4993,21 @@
           <w:szCs w:val="20"/>
           <w:lang w:val="ru-BY" w:eastAsia="be-BY"/>
         </w:rPr>
-        <w:t>[1</w:t>
-      </w:r>
-      <w:r>
-        <w:rPr>
-          <w:szCs w:val="20"/>
-          <w:lang w:val="ru-BY" w:eastAsia="be-BY"/>
-        </w:rPr>
-        <w:t>2</w:t>
-      </w:r>
-      <w:r>
-        <w:rPr>
-          <w:szCs w:val="20"/>
-          <w:lang w:val="ru-BY" w:eastAsia="be-BY"/>
-        </w:rPr>
-        <w:t xml:space="preserve">] СУБД </w:t>
-      </w:r>
-      <w:proofErr w:type="spellStart"/>
-      <w:r>
-        <w:rPr>
-          <w:szCs w:val="20"/>
-          <w:lang w:val="ru-BY" w:eastAsia="be-BY"/>
-        </w:rPr>
-        <w:t>PostgreSQL</w:t>
-      </w:r>
-      <w:proofErr w:type="spellEnd"/>
-      <w:r>
-        <w:rPr>
-          <w:szCs w:val="20"/>
-          <w:lang w:val="ru-BY" w:eastAsia="be-BY"/>
-        </w:rPr>
-        <w:t xml:space="preserve"> [Электронный ресурс]. – Режим доступа: https://www.postgresql.org/. – Дата доступа: 23.09.2023</w:t>
+        <w:t>[13] IDE JetBrains WebStorm [Электронный ресурс]. – Режим доступа: https://www.jetbrains.com/webstorm/. – Дата доступа: 2</w:t>
+      </w:r>
+      <w:r>
+        <w:rPr>
+          <w:szCs w:val="20"/>
+          <w:lang w:val="ru-BY" w:eastAsia="be-BY"/>
+        </w:rPr>
+        <w:t>4</w:t>
+      </w:r>
+      <w:r>
+        <w:rPr>
+          <w:szCs w:val="20"/>
+          <w:lang w:val="ru-BY" w:eastAsia="be-BY"/>
+        </w:rPr>
+        <w:t>.09.2023</w:t>
       </w:r>
     </w:p>
     <w:p>
@@ -5810,39 +5026,7 @@
           <w:szCs w:val="20"/>
           <w:lang w:val="ru-BY" w:eastAsia="be-BY"/>
         </w:rPr>
-        <w:t xml:space="preserve">[13] IDE </w:t>
-      </w:r>
-      <w:proofErr w:type="spellStart"/>
-      <w:r>
-        <w:rPr>
-          <w:szCs w:val="20"/>
-          <w:lang w:val="ru-BY" w:eastAsia="be-BY"/>
-        </w:rPr>
-        <w:t>JetBrains</w:t>
-      </w:r>
-      <w:proofErr w:type="spellEnd"/>
-      <w:r>
-        <w:rPr>
-          <w:szCs w:val="20"/>
-          <w:lang w:val="ru-BY" w:eastAsia="be-BY"/>
-        </w:rPr>
-        <w:t xml:space="preserve"> </w:t>
-      </w:r>
-      <w:proofErr w:type="spellStart"/>
-      <w:r>
-        <w:rPr>
-          <w:szCs w:val="20"/>
-          <w:lang w:val="ru-BY" w:eastAsia="be-BY"/>
-        </w:rPr>
-        <w:t>WebStorm</w:t>
-      </w:r>
-      <w:proofErr w:type="spellEnd"/>
-      <w:r>
-        <w:rPr>
-          <w:szCs w:val="20"/>
-          <w:lang w:val="ru-BY" w:eastAsia="be-BY"/>
-        </w:rPr>
-        <w:t xml:space="preserve"> [Электронный ресурс]. – Режим доступа: https://www.jetbrains.com/webstorm/. – Дата доступа: 2</w:t>
+        <w:t>[14] Редактор кода Microsoft Visual Studio Code [Электронный ресурс]. – Режим доступа: https://code.visualstudio.com/. – Дата доступа: 2</w:t>
       </w:r>
       <w:r>
         <w:rPr>
@@ -5875,71 +5059,35 @@
           <w:szCs w:val="20"/>
           <w:lang w:val="ru-BY" w:eastAsia="be-BY"/>
         </w:rPr>
-        <w:t xml:space="preserve">[14] Редактор кода </w:t>
-      </w:r>
-      <w:proofErr w:type="spellStart"/>
-      <w:r>
-        <w:rPr>
-          <w:szCs w:val="20"/>
-          <w:lang w:val="ru-BY" w:eastAsia="be-BY"/>
-        </w:rPr>
-        <w:t>Microsoft</w:t>
-      </w:r>
-      <w:proofErr w:type="spellEnd"/>
-      <w:r>
-        <w:rPr>
-          <w:szCs w:val="20"/>
-          <w:lang w:val="ru-BY" w:eastAsia="be-BY"/>
-        </w:rPr>
-        <w:t xml:space="preserve"> </w:t>
-      </w:r>
-      <w:proofErr w:type="spellStart"/>
-      <w:r>
-        <w:rPr>
-          <w:szCs w:val="20"/>
-          <w:lang w:val="ru-BY" w:eastAsia="be-BY"/>
-        </w:rPr>
-        <w:t>Visual</w:t>
-      </w:r>
-      <w:proofErr w:type="spellEnd"/>
-      <w:r>
-        <w:rPr>
-          <w:szCs w:val="20"/>
-          <w:lang w:val="ru-BY" w:eastAsia="be-BY"/>
-        </w:rPr>
-        <w:t xml:space="preserve"> </w:t>
-      </w:r>
-      <w:proofErr w:type="spellStart"/>
-      <w:r>
-        <w:rPr>
-          <w:szCs w:val="20"/>
-          <w:lang w:val="ru-BY" w:eastAsia="be-BY"/>
-        </w:rPr>
-        <w:t>Studio</w:t>
-      </w:r>
-      <w:proofErr w:type="spellEnd"/>
-      <w:r>
-        <w:rPr>
-          <w:szCs w:val="20"/>
-          <w:lang w:val="ru-BY" w:eastAsia="be-BY"/>
-        </w:rPr>
-        <w:t xml:space="preserve"> </w:t>
-      </w:r>
-      <w:proofErr w:type="spellStart"/>
-      <w:r>
-        <w:rPr>
-          <w:szCs w:val="20"/>
-          <w:lang w:val="ru-BY" w:eastAsia="be-BY"/>
-        </w:rPr>
-        <w:t>Code</w:t>
-      </w:r>
-      <w:proofErr w:type="spellEnd"/>
-      <w:r>
-        <w:rPr>
-          <w:szCs w:val="20"/>
-          <w:lang w:val="ru-BY" w:eastAsia="be-BY"/>
-        </w:rPr>
-        <w:t xml:space="preserve"> [Электронный ресурс]. – Режим доступа: https://code.visualstudio.com/. – Дата доступа: 2</w:t>
+        <w:t>[15] WebGL</w:t>
+      </w:r>
+      <w:r>
+        <w:rPr>
+          <w:szCs w:val="20"/>
+          <w:lang w:val="ru-BY" w:eastAsia="be-BY"/>
+        </w:rPr>
+        <w:t xml:space="preserve"> API</w:t>
+      </w:r>
+      <w:r>
+        <w:rPr>
+          <w:szCs w:val="20"/>
+          <w:lang w:val="ru-BY" w:eastAsia="be-BY"/>
+        </w:rPr>
+        <w:t xml:space="preserve"> [Электронный ресурс]. – Режим доступа: </w:t>
+      </w:r>
+      <w:r>
+        <w:rPr>
+          <w:szCs w:val="20"/>
+          <w:lang w:val="ru-BY" w:eastAsia="be-BY"/>
+        </w:rPr>
+        <w:t xml:space="preserve">https://developer.mozilla.org/en-US/docs/Web/API/WebGL_API. </w:t>
+      </w:r>
+      <w:r>
+        <w:rPr>
+          <w:szCs w:val="20"/>
+          <w:lang w:val="ru-BY" w:eastAsia="be-BY"/>
+        </w:rPr>
+        <w:t>– Дата доступа: 2</w:t>
       </w:r>
       <w:r>
         <w:rPr>
@@ -5972,85 +5120,7 @@
           <w:szCs w:val="20"/>
           <w:lang w:val="ru-BY" w:eastAsia="be-BY"/>
         </w:rPr>
-        <w:t xml:space="preserve">[15] </w:t>
-      </w:r>
-      <w:proofErr w:type="spellStart"/>
-      <w:r>
-        <w:rPr>
-          <w:szCs w:val="20"/>
-          <w:lang w:val="ru-BY" w:eastAsia="be-BY"/>
-        </w:rPr>
-        <w:t>WebGL</w:t>
-      </w:r>
-      <w:proofErr w:type="spellEnd"/>
-      <w:r>
-        <w:rPr>
-          <w:szCs w:val="20"/>
-          <w:lang w:val="ru-BY" w:eastAsia="be-BY"/>
-        </w:rPr>
-        <w:t xml:space="preserve"> API</w:t>
-      </w:r>
-      <w:r>
-        <w:rPr>
-          <w:szCs w:val="20"/>
-          <w:lang w:val="ru-BY" w:eastAsia="be-BY"/>
-        </w:rPr>
-        <w:t xml:space="preserve"> [Электронный ресурс]. – Режим доступа: </w:t>
-      </w:r>
-      <w:r>
-        <w:rPr>
-          <w:szCs w:val="20"/>
-          <w:lang w:val="ru-BY" w:eastAsia="be-BY"/>
-        </w:rPr>
-        <w:t xml:space="preserve">https://developer.mozilla.org/en-US/docs/Web/API/WebGL_API. </w:t>
-      </w:r>
-      <w:r>
-        <w:rPr>
-          <w:szCs w:val="20"/>
-          <w:lang w:val="ru-BY" w:eastAsia="be-BY"/>
-        </w:rPr>
-        <w:t>– Дата доступа: 2</w:t>
-      </w:r>
-      <w:r>
-        <w:rPr>
-          <w:szCs w:val="20"/>
-          <w:lang w:val="ru-BY" w:eastAsia="be-BY"/>
-        </w:rPr>
-        <w:t>4</w:t>
-      </w:r>
-      <w:r>
-        <w:rPr>
-          <w:szCs w:val="20"/>
-          <w:lang w:val="ru-BY" w:eastAsia="be-BY"/>
-        </w:rPr>
-        <w:t>.09.2023</w:t>
-      </w:r>
-    </w:p>
-    <w:p>
-      <w:pPr>
-        <w:widowControl w:val="0"/>
-        <w:autoSpaceDE w:val="0"/>
-        <w:autoSpaceDN w:val="0"/>
-        <w:adjustRightInd w:val="0"/>
-        <w:rPr>
-          <w:szCs w:val="20"/>
-          <w:lang w:val="ru-BY" w:eastAsia="be-BY"/>
-        </w:rPr>
-      </w:pPr>
-      <w:r>
-        <w:rPr>
-          <w:szCs w:val="20"/>
-          <w:lang w:val="ru-BY" w:eastAsia="be-BY"/>
-        </w:rPr>
-        <w:t xml:space="preserve">[16] Система контроля версий GIT [Электронный ресурс]. – Режим </w:t>
-      </w:r>
-      <w:r>
-        <w:rPr>
-          <w:szCs w:val="20"/>
-          <w:lang w:val="ru-BY" w:eastAsia="be-BY"/>
-        </w:rPr>
-        <w:lastRenderedPageBreak/>
-        <w:t xml:space="preserve">доступа: </w:t>
+        <w:t xml:space="preserve">[16] Система контроля версий GIT [Электронный ресурс]. – Режим доступа: </w:t>
       </w:r>
       <w:r>
         <w:rPr>
@@ -7532,7 +6602,7 @@
 </file>
 
 <file path=customXml/itemProps1.xml><?xml version="1.0" encoding="utf-8"?>
-<ds:datastoreItem xmlns:ds="http://schemas.openxmlformats.org/officeDocument/2006/customXml" ds:itemID="{91C0F40E-C753-4DAF-B877-12306C870B96}">
+<ds:datastoreItem xmlns:ds="http://schemas.openxmlformats.org/officeDocument/2006/customXml" ds:itemID="{AD45FB72-69AD-4A12-ADD6-B735E50D70CC}">
   <ds:schemaRefs>
     <ds:schemaRef ds:uri="http://schemas.openxmlformats.org/officeDocument/2006/bibliography"/>
   </ds:schemaRefs>

</xml_diff>